<commit_message>
Add new TopCoder, Codeforces, and HackerCup files
</commit_message>
<xml_diff>
--- a/Z_JavaCodeTricks/src/JavaCode Snippets.docx
+++ b/Z_JavaCodeTricks/src/JavaCode Snippets.docx
@@ -38,10 +38,89 @@
         <w:rPr>
           <w:b/>
         </w:rPr>
+        <w:t xml:space="preserve">void </w:t>
+      </w:r>
+      <w:proofErr w:type="gramStart"/>
+      <w:r>
+        <w:rPr>
+          <w:b/>
+        </w:rPr>
+        <w:t>p(</w:t>
+      </w:r>
+      <w:proofErr w:type="gramEnd"/>
+      <w:r>
+        <w:rPr>
+          <w:b/>
+        </w:rPr>
+        <w:t xml:space="preserve">Object… o) { </w:t>
+      </w:r>
+      <w:proofErr w:type="spellStart"/>
+      <w:r>
+        <w:rPr>
+          <w:b/>
+        </w:rPr>
+        <w:t>System.out.println</w:t>
+      </w:r>
+      <w:proofErr w:type="spellEnd"/>
+      <w:r>
+        <w:rPr>
+          <w:b/>
+        </w:rPr>
+        <w:t>(</w:t>
+      </w:r>
+      <w:proofErr w:type="spellStart"/>
+      <w:r>
+        <w:rPr>
+          <w:b/>
+        </w:rPr>
+        <w:t>deepToString</w:t>
+      </w:r>
+      <w:proofErr w:type="spellEnd"/>
+      <w:r>
+        <w:rPr>
+          <w:b/>
+        </w:rPr>
+        <w:t>(o)); }</w:t>
+      </w:r>
+      <w:r>
+        <w:rPr>
+          <w:b/>
+        </w:rPr>
+        <w:t xml:space="preserve"> </w:t>
+      </w:r>
+      <w:bookmarkStart w:id="0" w:name="_GoBack"/>
+      <w:r>
+        <w:t>// For multi-dimensional arrays, java.util.Arrays.*</w:t>
+      </w:r>
+      <w:bookmarkEnd w:id="0"/>
+    </w:p>
+    <w:p>
+      <w:pPr>
+        <w:autoSpaceDE w:val="0"/>
+        <w:autoSpaceDN w:val="0"/>
+        <w:adjustRightInd w:val="0"/>
+        <w:spacing w:after="0" w:line="240" w:lineRule="auto"/>
+        <w:rPr>
+          <w:b/>
+        </w:rPr>
+      </w:pPr>
+    </w:p>
+    <w:p>
+      <w:pPr>
+        <w:autoSpaceDE w:val="0"/>
+        <w:autoSpaceDN w:val="0"/>
+        <w:adjustRightInd w:val="0"/>
+        <w:spacing w:after="0" w:line="240" w:lineRule="auto"/>
+        <w:rPr>
+          <w:b/>
+        </w:rPr>
+      </w:pPr>
+      <w:r>
+        <w:rPr>
+          <w:b/>
+        </w:rPr>
         <w:t>For MOD: % MOD, or &amp; (MOD – 1); e.g. num % (1&lt;&lt;p), num &amp; ((1&lt;&lt;p) – 1)</w:t>
       </w:r>
-      <w:bookmarkStart w:id="0" w:name="_GoBack"/>
-      <w:bookmarkEnd w:id="0"/>
     </w:p>
     <w:p>
       <w:pPr>
@@ -2296,15 +2375,6 @@
         </w:rPr>
         <w:tab/>
       </w:r>
-      <w:r>
-        <w:rPr>
-          <w:rFonts w:ascii="Consolas" w:hAnsi="Consolas" w:cs="Consolas"/>
-          <w:color w:val="000000"/>
-          <w:sz w:val="20"/>
-          <w:szCs w:val="20"/>
-        </w:rPr>
-        <w:tab/>
-      </w:r>
     </w:p>
     <w:p>
       <w:pPr>
@@ -3027,7 +3097,6 @@
           <w:sz w:val="20"/>
           <w:szCs w:val="20"/>
         </w:rPr>
-        <w:lastRenderedPageBreak/>
         <w:t xml:space="preserve">      </w:t>
       </w:r>
       <w:r>
@@ -6627,6 +6696,7 @@
           <w:sz w:val="20"/>
           <w:szCs w:val="20"/>
         </w:rPr>
+        <w:lastRenderedPageBreak/>
         <w:tab/>
       </w:r>
       <w:r>
@@ -11496,6 +11566,7 @@
           <w:sz w:val="20"/>
           <w:szCs w:val="20"/>
         </w:rPr>
+        <w:lastRenderedPageBreak/>
         <w:tab/>
         <w:t>}</w:t>
       </w:r>
@@ -11525,7 +11596,6 @@
         <w:rPr>
           <w:b/>
         </w:rPr>
-        <w:lastRenderedPageBreak/>
         <w:t xml:space="preserve">Days </w:t>
       </w:r>
       <w:proofErr w:type="gramStart"/>
@@ -14400,6 +14470,7 @@
           <w:sz w:val="20"/>
           <w:szCs w:val="20"/>
         </w:rPr>
+        <w:lastRenderedPageBreak/>
         <w:t xml:space="preserve">        </w:t>
       </w:r>
       <w:r>
@@ -14584,7 +14655,6 @@
           <w:sz w:val="20"/>
           <w:szCs w:val="20"/>
         </w:rPr>
-        <w:lastRenderedPageBreak/>
         <w:t xml:space="preserve">            </w:t>
       </w:r>
       <w:r>
@@ -18141,6 +18211,7 @@
           <w:sz w:val="20"/>
           <w:szCs w:val="20"/>
         </w:rPr>
+        <w:lastRenderedPageBreak/>
         <w:tab/>
       </w:r>
       <w:r>
@@ -18324,7 +18395,6 @@
           <w:sz w:val="20"/>
           <w:szCs w:val="20"/>
         </w:rPr>
-        <w:lastRenderedPageBreak/>
         <w:tab/>
       </w:r>
       <w:r>
@@ -21631,7 +21701,6 @@
         <w:rPr>
           <w:b/>
         </w:rPr>
-        <w:lastRenderedPageBreak/>
         <w:t>Modulo</w:t>
       </w:r>
     </w:p>
@@ -24640,6 +24709,7 @@
           <w:sz w:val="20"/>
           <w:szCs w:val="20"/>
         </w:rPr>
+        <w:lastRenderedPageBreak/>
         <w:tab/>
       </w:r>
       <w:r>
@@ -24745,7 +24815,6 @@
           <w:sz w:val="20"/>
           <w:szCs w:val="20"/>
         </w:rPr>
-        <w:lastRenderedPageBreak/>
         <w:tab/>
       </w:r>
       <w:r>
@@ -27395,105 +27464,6 @@
           <w:sz w:val="20"/>
           <w:szCs w:val="20"/>
         </w:rPr>
-        <w:t xml:space="preserve">        </w:t>
-      </w:r>
-      <w:r>
-        <w:rPr>
-          <w:rFonts w:ascii="Courier New" w:hAnsi="Courier New" w:cs="Courier New"/>
-          <w:noProof/>
-          <w:color w:val="0000FF"/>
-          <w:sz w:val="20"/>
-          <w:szCs w:val="20"/>
-        </w:rPr>
-        <w:t>foreach</w:t>
-      </w:r>
-      <w:r>
-        <w:rPr>
-          <w:rFonts w:ascii="Courier New" w:hAnsi="Courier New" w:cs="Courier New"/>
-          <w:noProof/>
-          <w:sz w:val="20"/>
-          <w:szCs w:val="20"/>
-        </w:rPr>
-        <w:t xml:space="preserve"> (</w:t>
-      </w:r>
-      <w:r>
-        <w:rPr>
-          <w:rFonts w:ascii="Courier New" w:hAnsi="Courier New" w:cs="Courier New"/>
-          <w:noProof/>
-          <w:color w:val="0000FF"/>
-          <w:sz w:val="20"/>
-          <w:szCs w:val="20"/>
-        </w:rPr>
-        <w:t>int</w:t>
-      </w:r>
-      <w:r>
-        <w:rPr>
-          <w:rFonts w:ascii="Courier New" w:hAnsi="Courier New" w:cs="Courier New"/>
-          <w:noProof/>
-          <w:sz w:val="20"/>
-          <w:szCs w:val="20"/>
-        </w:rPr>
-        <w:t xml:space="preserve"> i </w:t>
-      </w:r>
-      <w:r>
-        <w:rPr>
-          <w:rFonts w:ascii="Courier New" w:hAnsi="Courier New" w:cs="Courier New"/>
-          <w:noProof/>
-          <w:color w:val="0000FF"/>
-          <w:sz w:val="20"/>
-          <w:szCs w:val="20"/>
-        </w:rPr>
-        <w:t>in</w:t>
-      </w:r>
-      <w:r>
-        <w:rPr>
-          <w:rFonts w:ascii="Courier New" w:hAnsi="Courier New" w:cs="Courier New"/>
-          <w:noProof/>
-          <w:sz w:val="20"/>
-          <w:szCs w:val="20"/>
-        </w:rPr>
-        <w:t xml:space="preserve"> d.Values) t += </w:t>
-      </w:r>
-      <w:r>
-        <w:rPr>
-          <w:rFonts w:ascii="Courier New" w:hAnsi="Courier New" w:cs="Courier New"/>
-          <w:noProof/>
-          <w:color w:val="2B91AF"/>
-          <w:sz w:val="20"/>
-          <w:szCs w:val="20"/>
-        </w:rPr>
-        <w:t>Math</w:t>
-      </w:r>
-      <w:r>
-        <w:rPr>
-          <w:rFonts w:ascii="Courier New" w:hAnsi="Courier New" w:cs="Courier New"/>
-          <w:noProof/>
-          <w:sz w:val="20"/>
-          <w:szCs w:val="20"/>
-        </w:rPr>
-        <w:t>.Min(i, 2);</w:t>
-      </w:r>
-    </w:p>
-    <w:p>
-      <w:pPr>
-        <w:autoSpaceDE w:val="0"/>
-        <w:autoSpaceDN w:val="0"/>
-        <w:adjustRightInd w:val="0"/>
-        <w:spacing w:after="0" w:line="240" w:lineRule="auto"/>
-        <w:rPr>
-          <w:rFonts w:ascii="Courier New" w:hAnsi="Courier New" w:cs="Courier New"/>
-          <w:noProof/>
-          <w:sz w:val="20"/>
-          <w:szCs w:val="20"/>
-        </w:rPr>
-      </w:pPr>
-      <w:r>
-        <w:rPr>
-          <w:rFonts w:ascii="Courier New" w:hAnsi="Courier New" w:cs="Courier New"/>
-          <w:noProof/>
-          <w:sz w:val="20"/>
-          <w:szCs w:val="20"/>
-        </w:rPr>
         <w:lastRenderedPageBreak/>
         <w:t xml:space="preserve">        </w:t>
       </w:r>
@@ -27505,6 +27475,105 @@
           <w:sz w:val="20"/>
           <w:szCs w:val="20"/>
         </w:rPr>
+        <w:t>foreach</w:t>
+      </w:r>
+      <w:r>
+        <w:rPr>
+          <w:rFonts w:ascii="Courier New" w:hAnsi="Courier New" w:cs="Courier New"/>
+          <w:noProof/>
+          <w:sz w:val="20"/>
+          <w:szCs w:val="20"/>
+        </w:rPr>
+        <w:t xml:space="preserve"> (</w:t>
+      </w:r>
+      <w:r>
+        <w:rPr>
+          <w:rFonts w:ascii="Courier New" w:hAnsi="Courier New" w:cs="Courier New"/>
+          <w:noProof/>
+          <w:color w:val="0000FF"/>
+          <w:sz w:val="20"/>
+          <w:szCs w:val="20"/>
+        </w:rPr>
+        <w:t>int</w:t>
+      </w:r>
+      <w:r>
+        <w:rPr>
+          <w:rFonts w:ascii="Courier New" w:hAnsi="Courier New" w:cs="Courier New"/>
+          <w:noProof/>
+          <w:sz w:val="20"/>
+          <w:szCs w:val="20"/>
+        </w:rPr>
+        <w:t xml:space="preserve"> i </w:t>
+      </w:r>
+      <w:r>
+        <w:rPr>
+          <w:rFonts w:ascii="Courier New" w:hAnsi="Courier New" w:cs="Courier New"/>
+          <w:noProof/>
+          <w:color w:val="0000FF"/>
+          <w:sz w:val="20"/>
+          <w:szCs w:val="20"/>
+        </w:rPr>
+        <w:t>in</w:t>
+      </w:r>
+      <w:r>
+        <w:rPr>
+          <w:rFonts w:ascii="Courier New" w:hAnsi="Courier New" w:cs="Courier New"/>
+          <w:noProof/>
+          <w:sz w:val="20"/>
+          <w:szCs w:val="20"/>
+        </w:rPr>
+        <w:t xml:space="preserve"> d.Values) t += </w:t>
+      </w:r>
+      <w:r>
+        <w:rPr>
+          <w:rFonts w:ascii="Courier New" w:hAnsi="Courier New" w:cs="Courier New"/>
+          <w:noProof/>
+          <w:color w:val="2B91AF"/>
+          <w:sz w:val="20"/>
+          <w:szCs w:val="20"/>
+        </w:rPr>
+        <w:t>Math</w:t>
+      </w:r>
+      <w:r>
+        <w:rPr>
+          <w:rFonts w:ascii="Courier New" w:hAnsi="Courier New" w:cs="Courier New"/>
+          <w:noProof/>
+          <w:sz w:val="20"/>
+          <w:szCs w:val="20"/>
+        </w:rPr>
+        <w:t>.Min(i, 2);</w:t>
+      </w:r>
+    </w:p>
+    <w:p>
+      <w:pPr>
+        <w:autoSpaceDE w:val="0"/>
+        <w:autoSpaceDN w:val="0"/>
+        <w:adjustRightInd w:val="0"/>
+        <w:spacing w:after="0" w:line="240" w:lineRule="auto"/>
+        <w:rPr>
+          <w:rFonts w:ascii="Courier New" w:hAnsi="Courier New" w:cs="Courier New"/>
+          <w:noProof/>
+          <w:sz w:val="20"/>
+          <w:szCs w:val="20"/>
+        </w:rPr>
+      </w:pPr>
+      <w:r>
+        <w:rPr>
+          <w:rFonts w:ascii="Courier New" w:hAnsi="Courier New" w:cs="Courier New"/>
+          <w:noProof/>
+          <w:sz w:val="20"/>
+          <w:szCs w:val="20"/>
+        </w:rPr>
+        <w:t xml:space="preserve">        </w:t>
+      </w:r>
+      <w:r>
+        <w:rPr>
+          <w:rFonts w:ascii="Courier New" w:hAnsi="Courier New" w:cs="Courier New"/>
+          <w:noProof/>
+          <w:color w:val="0000FF"/>
+          <w:sz w:val="20"/>
+          <w:szCs w:val="20"/>
+        </w:rPr>
         <w:t>if</w:t>
       </w:r>
       <w:r>
@@ -29827,86 +29896,6 @@
           <w:sz w:val="20"/>
           <w:szCs w:val="20"/>
         </w:rPr>
-        <w:t xml:space="preserve">            </w:t>
-      </w:r>
-      <w:r>
-        <w:rPr>
-          <w:rFonts w:ascii="Courier New" w:hAnsi="Courier New" w:cs="Courier New"/>
-          <w:noProof/>
-          <w:color w:val="0000FF"/>
-          <w:sz w:val="20"/>
-          <w:szCs w:val="20"/>
-        </w:rPr>
-        <w:t>string</w:t>
-      </w:r>
-      <w:r>
-        <w:rPr>
-          <w:rFonts w:ascii="Courier New" w:hAnsi="Courier New" w:cs="Courier New"/>
-          <w:noProof/>
-          <w:sz w:val="20"/>
-          <w:szCs w:val="20"/>
-        </w:rPr>
-        <w:t xml:space="preserve"> b = </w:t>
-      </w:r>
-      <w:r>
-        <w:rPr>
-          <w:rFonts w:ascii="Courier New" w:hAnsi="Courier New" w:cs="Courier New"/>
-          <w:noProof/>
-          <w:color w:val="0000FF"/>
-          <w:sz w:val="20"/>
-          <w:szCs w:val="20"/>
-        </w:rPr>
-        <w:t>new</w:t>
-      </w:r>
-      <w:r>
-        <w:rPr>
-          <w:rFonts w:ascii="Courier New" w:hAnsi="Courier New" w:cs="Courier New"/>
-          <w:noProof/>
-          <w:sz w:val="20"/>
-          <w:szCs w:val="20"/>
-        </w:rPr>
-        <w:t xml:space="preserve"> </w:t>
-      </w:r>
-      <w:r>
-        <w:rPr>
-          <w:rFonts w:ascii="Courier New" w:hAnsi="Courier New" w:cs="Courier New"/>
-          <w:noProof/>
-          <w:color w:val="0000FF"/>
-          <w:sz w:val="20"/>
-          <w:szCs w:val="20"/>
-        </w:rPr>
-        <w:t>string</w:t>
-      </w:r>
-      <w:r>
-        <w:rPr>
-          <w:rFonts w:ascii="Courier New" w:hAnsi="Courier New" w:cs="Courier New"/>
-          <w:noProof/>
-          <w:sz w:val="20"/>
-          <w:szCs w:val="20"/>
-        </w:rPr>
-        <w:t>(a);</w:t>
-      </w:r>
-    </w:p>
-    <w:p>
-      <w:pPr>
-        <w:autoSpaceDE w:val="0"/>
-        <w:autoSpaceDN w:val="0"/>
-        <w:adjustRightInd w:val="0"/>
-        <w:spacing w:after="0" w:line="240" w:lineRule="auto"/>
-        <w:rPr>
-          <w:rFonts w:ascii="Courier New" w:hAnsi="Courier New" w:cs="Courier New"/>
-          <w:noProof/>
-          <w:sz w:val="20"/>
-          <w:szCs w:val="20"/>
-        </w:rPr>
-      </w:pPr>
-      <w:r>
-        <w:rPr>
-          <w:rFonts w:ascii="Courier New" w:hAnsi="Courier New" w:cs="Courier New"/>
-          <w:noProof/>
-          <w:sz w:val="20"/>
-          <w:szCs w:val="20"/>
-        </w:rPr>
         <w:lastRenderedPageBreak/>
         <w:t xml:space="preserve">            </w:t>
       </w:r>
@@ -29918,6 +29907,86 @@
           <w:sz w:val="20"/>
           <w:szCs w:val="20"/>
         </w:rPr>
+        <w:t>string</w:t>
+      </w:r>
+      <w:r>
+        <w:rPr>
+          <w:rFonts w:ascii="Courier New" w:hAnsi="Courier New" w:cs="Courier New"/>
+          <w:noProof/>
+          <w:sz w:val="20"/>
+          <w:szCs w:val="20"/>
+        </w:rPr>
+        <w:t xml:space="preserve"> b = </w:t>
+      </w:r>
+      <w:r>
+        <w:rPr>
+          <w:rFonts w:ascii="Courier New" w:hAnsi="Courier New" w:cs="Courier New"/>
+          <w:noProof/>
+          <w:color w:val="0000FF"/>
+          <w:sz w:val="20"/>
+          <w:szCs w:val="20"/>
+        </w:rPr>
+        <w:t>new</w:t>
+      </w:r>
+      <w:r>
+        <w:rPr>
+          <w:rFonts w:ascii="Courier New" w:hAnsi="Courier New" w:cs="Courier New"/>
+          <w:noProof/>
+          <w:sz w:val="20"/>
+          <w:szCs w:val="20"/>
+        </w:rPr>
+        <w:t xml:space="preserve"> </w:t>
+      </w:r>
+      <w:r>
+        <w:rPr>
+          <w:rFonts w:ascii="Courier New" w:hAnsi="Courier New" w:cs="Courier New"/>
+          <w:noProof/>
+          <w:color w:val="0000FF"/>
+          <w:sz w:val="20"/>
+          <w:szCs w:val="20"/>
+        </w:rPr>
+        <w:t>string</w:t>
+      </w:r>
+      <w:r>
+        <w:rPr>
+          <w:rFonts w:ascii="Courier New" w:hAnsi="Courier New" w:cs="Courier New"/>
+          <w:noProof/>
+          <w:sz w:val="20"/>
+          <w:szCs w:val="20"/>
+        </w:rPr>
+        <w:t>(a);</w:t>
+      </w:r>
+    </w:p>
+    <w:p>
+      <w:pPr>
+        <w:autoSpaceDE w:val="0"/>
+        <w:autoSpaceDN w:val="0"/>
+        <w:adjustRightInd w:val="0"/>
+        <w:spacing w:after="0" w:line="240" w:lineRule="auto"/>
+        <w:rPr>
+          <w:rFonts w:ascii="Courier New" w:hAnsi="Courier New" w:cs="Courier New"/>
+          <w:noProof/>
+          <w:sz w:val="20"/>
+          <w:szCs w:val="20"/>
+        </w:rPr>
+      </w:pPr>
+      <w:r>
+        <w:rPr>
+          <w:rFonts w:ascii="Courier New" w:hAnsi="Courier New" w:cs="Courier New"/>
+          <w:noProof/>
+          <w:sz w:val="20"/>
+          <w:szCs w:val="20"/>
+        </w:rPr>
+        <w:t xml:space="preserve">            </w:t>
+      </w:r>
+      <w:r>
+        <w:rPr>
+          <w:rFonts w:ascii="Courier New" w:hAnsi="Courier New" w:cs="Courier New"/>
+          <w:noProof/>
+          <w:color w:val="0000FF"/>
+          <w:sz w:val="20"/>
+          <w:szCs w:val="20"/>
+        </w:rPr>
         <w:t>if</w:t>
       </w:r>
       <w:r>
@@ -32711,6 +32780,7 @@
           <w:sz w:val="20"/>
           <w:szCs w:val="20"/>
         </w:rPr>
+        <w:lastRenderedPageBreak/>
         <w:t xml:space="preserve">   </w:t>
       </w:r>
       <w:r>
@@ -34917,6 +34987,7 @@
           <w:sz w:val="20"/>
           <w:szCs w:val="20"/>
         </w:rPr>
+        <w:lastRenderedPageBreak/>
         <w:tab/>
         <w:t>string</w:t>
       </w:r>
@@ -34951,7 +35022,6 @@
           <w:sz w:val="20"/>
           <w:szCs w:val="20"/>
         </w:rPr>
-        <w:lastRenderedPageBreak/>
         <w:t xml:space="preserve">      </w:t>
       </w:r>
       <w:r>
@@ -37602,6 +37672,7 @@
         <w:rPr>
           <w:b/>
         </w:rPr>
+        <w:lastRenderedPageBreak/>
         <w:t>String repeater (Actually Char Repeater)</w:t>
       </w:r>
       <w:r>
@@ -42440,7 +42511,6 @@
           <w:sz w:val="20"/>
           <w:szCs w:val="20"/>
         </w:rPr>
-        <w:lastRenderedPageBreak/>
         <w:t xml:space="preserve">      </w:t>
       </w:r>
       <w:r>
@@ -44929,74 +44999,6 @@
           <w:sz w:val="20"/>
           <w:szCs w:val="20"/>
         </w:rPr>
-        <w:t xml:space="preserve">        </w:t>
-      </w:r>
-      <w:r>
-        <w:rPr>
-          <w:rFonts w:ascii="Courier New" w:hAnsi="Courier New" w:cs="Courier New"/>
-          <w:noProof/>
-          <w:color w:val="008000"/>
-          <w:sz w:val="20"/>
-          <w:szCs w:val="20"/>
-        </w:rPr>
-        <w:t>//    &amp;&amp; (i+1 == r || j+1 == c || b[i + 1][j+1] == '.')</w:t>
-      </w:r>
-    </w:p>
-    <w:p>
-      <w:pPr>
-        <w:autoSpaceDE w:val="0"/>
-        <w:autoSpaceDN w:val="0"/>
-        <w:adjustRightInd w:val="0"/>
-        <w:spacing w:after="0" w:line="240" w:lineRule="auto"/>
-        <w:rPr>
-          <w:rFonts w:ascii="Courier New" w:hAnsi="Courier New" w:cs="Courier New"/>
-          <w:noProof/>
-          <w:color w:val="008000"/>
-          <w:sz w:val="20"/>
-          <w:szCs w:val="20"/>
-        </w:rPr>
-      </w:pPr>
-      <w:r>
-        <w:rPr>
-          <w:rFonts w:ascii="Courier New" w:hAnsi="Courier New" w:cs="Courier New"/>
-          <w:noProof/>
-          <w:sz w:val="20"/>
-          <w:szCs w:val="20"/>
-        </w:rPr>
-        <w:t xml:space="preserve">        </w:t>
-      </w:r>
-      <w:r>
-        <w:rPr>
-          <w:rFonts w:ascii="Courier New" w:hAnsi="Courier New" w:cs="Courier New"/>
-          <w:noProof/>
-          <w:color w:val="008000"/>
-          <w:sz w:val="20"/>
-          <w:szCs w:val="20"/>
-        </w:rPr>
-        <w:t>//    &amp;&amp; (i+1 == r || j-1 &lt; 0 || b[i + 1][j-1] == '.')</w:t>
-      </w:r>
-    </w:p>
-    <w:p>
-      <w:pPr>
-        <w:autoSpaceDE w:val="0"/>
-        <w:autoSpaceDN w:val="0"/>
-        <w:adjustRightInd w:val="0"/>
-        <w:spacing w:after="0" w:line="240" w:lineRule="auto"/>
-        <w:rPr>
-          <w:rFonts w:ascii="Courier New" w:hAnsi="Courier New" w:cs="Courier New"/>
-          <w:noProof/>
-          <w:color w:val="008000"/>
-          <w:sz w:val="20"/>
-          <w:szCs w:val="20"/>
-        </w:rPr>
-      </w:pPr>
-      <w:r>
-        <w:rPr>
-          <w:rFonts w:ascii="Courier New" w:hAnsi="Courier New" w:cs="Courier New"/>
-          <w:noProof/>
-          <w:sz w:val="20"/>
-          <w:szCs w:val="20"/>
-        </w:rPr>
         <w:lastRenderedPageBreak/>
         <w:t xml:space="preserve">        </w:t>
       </w:r>
@@ -45008,6 +45010,74 @@
           <w:sz w:val="20"/>
           <w:szCs w:val="20"/>
         </w:rPr>
+        <w:t>//    &amp;&amp; (i+1 == r || j+1 == c || b[i + 1][j+1] == '.')</w:t>
+      </w:r>
+    </w:p>
+    <w:p>
+      <w:pPr>
+        <w:autoSpaceDE w:val="0"/>
+        <w:autoSpaceDN w:val="0"/>
+        <w:adjustRightInd w:val="0"/>
+        <w:spacing w:after="0" w:line="240" w:lineRule="auto"/>
+        <w:rPr>
+          <w:rFonts w:ascii="Courier New" w:hAnsi="Courier New" w:cs="Courier New"/>
+          <w:noProof/>
+          <w:color w:val="008000"/>
+          <w:sz w:val="20"/>
+          <w:szCs w:val="20"/>
+        </w:rPr>
+      </w:pPr>
+      <w:r>
+        <w:rPr>
+          <w:rFonts w:ascii="Courier New" w:hAnsi="Courier New" w:cs="Courier New"/>
+          <w:noProof/>
+          <w:sz w:val="20"/>
+          <w:szCs w:val="20"/>
+        </w:rPr>
+        <w:t xml:space="preserve">        </w:t>
+      </w:r>
+      <w:r>
+        <w:rPr>
+          <w:rFonts w:ascii="Courier New" w:hAnsi="Courier New" w:cs="Courier New"/>
+          <w:noProof/>
+          <w:color w:val="008000"/>
+          <w:sz w:val="20"/>
+          <w:szCs w:val="20"/>
+        </w:rPr>
+        <w:t>//    &amp;&amp; (i+1 == r || j-1 &lt; 0 || b[i + 1][j-1] == '.')</w:t>
+      </w:r>
+    </w:p>
+    <w:p>
+      <w:pPr>
+        <w:autoSpaceDE w:val="0"/>
+        <w:autoSpaceDN w:val="0"/>
+        <w:adjustRightInd w:val="0"/>
+        <w:spacing w:after="0" w:line="240" w:lineRule="auto"/>
+        <w:rPr>
+          <w:rFonts w:ascii="Courier New" w:hAnsi="Courier New" w:cs="Courier New"/>
+          <w:noProof/>
+          <w:color w:val="008000"/>
+          <w:sz w:val="20"/>
+          <w:szCs w:val="20"/>
+        </w:rPr>
+      </w:pPr>
+      <w:r>
+        <w:rPr>
+          <w:rFonts w:ascii="Courier New" w:hAnsi="Courier New" w:cs="Courier New"/>
+          <w:noProof/>
+          <w:sz w:val="20"/>
+          <w:szCs w:val="20"/>
+        </w:rPr>
+        <w:t xml:space="preserve">        </w:t>
+      </w:r>
+      <w:r>
+        <w:rPr>
+          <w:rFonts w:ascii="Courier New" w:hAnsi="Courier New" w:cs="Courier New"/>
+          <w:noProof/>
+          <w:color w:val="008000"/>
+          <w:sz w:val="20"/>
+          <w:szCs w:val="20"/>
+        </w:rPr>
         <w:t>//    &amp;&amp; (j+1 == c || b[i][j+1] == '.')</w:t>
       </w:r>
     </w:p>
@@ -47410,62 +47480,6 @@
           <w:sz w:val="20"/>
           <w:szCs w:val="20"/>
         </w:rPr>
-        <w:t xml:space="preserve">    </w:t>
-      </w:r>
-      <w:r>
-        <w:rPr>
-          <w:rFonts w:ascii="Courier New" w:hAnsi="Courier New" w:cs="Courier New"/>
-          <w:noProof/>
-          <w:color w:val="0000FF"/>
-          <w:sz w:val="20"/>
-          <w:szCs w:val="20"/>
-        </w:rPr>
-        <w:t>string</w:t>
-      </w:r>
-      <w:r>
-        <w:rPr>
-          <w:rFonts w:ascii="Courier New" w:hAnsi="Courier New" w:cs="Courier New"/>
-          <w:noProof/>
-          <w:sz w:val="20"/>
-          <w:szCs w:val="20"/>
-        </w:rPr>
-        <w:t>[] forbidden;</w:t>
-      </w:r>
-    </w:p>
-    <w:p>
-      <w:pPr>
-        <w:autoSpaceDE w:val="0"/>
-        <w:autoSpaceDN w:val="0"/>
-        <w:adjustRightInd w:val="0"/>
-        <w:spacing w:after="0" w:line="240" w:lineRule="auto"/>
-        <w:rPr>
-          <w:rFonts w:ascii="Courier New" w:hAnsi="Courier New" w:cs="Courier New"/>
-          <w:noProof/>
-          <w:sz w:val="20"/>
-          <w:szCs w:val="20"/>
-        </w:rPr>
-      </w:pPr>
-    </w:p>
-    <w:p>
-      <w:pPr>
-        <w:autoSpaceDE w:val="0"/>
-        <w:autoSpaceDN w:val="0"/>
-        <w:adjustRightInd w:val="0"/>
-        <w:spacing w:after="0" w:line="240" w:lineRule="auto"/>
-        <w:rPr>
-          <w:rFonts w:ascii="Courier New" w:hAnsi="Courier New" w:cs="Courier New"/>
-          <w:noProof/>
-          <w:sz w:val="20"/>
-          <w:szCs w:val="20"/>
-        </w:rPr>
-      </w:pPr>
-      <w:r>
-        <w:rPr>
-          <w:rFonts w:ascii="Courier New" w:hAnsi="Courier New" w:cs="Courier New"/>
-          <w:noProof/>
-          <w:sz w:val="20"/>
-          <w:szCs w:val="20"/>
-        </w:rPr>
         <w:lastRenderedPageBreak/>
         <w:t xml:space="preserve">    </w:t>
       </w:r>
@@ -47477,6 +47491,62 @@
           <w:sz w:val="20"/>
           <w:szCs w:val="20"/>
         </w:rPr>
+        <w:t>string</w:t>
+      </w:r>
+      <w:r>
+        <w:rPr>
+          <w:rFonts w:ascii="Courier New" w:hAnsi="Courier New" w:cs="Courier New"/>
+          <w:noProof/>
+          <w:sz w:val="20"/>
+          <w:szCs w:val="20"/>
+        </w:rPr>
+        <w:t>[] forbidden;</w:t>
+      </w:r>
+    </w:p>
+    <w:p>
+      <w:pPr>
+        <w:autoSpaceDE w:val="0"/>
+        <w:autoSpaceDN w:val="0"/>
+        <w:adjustRightInd w:val="0"/>
+        <w:spacing w:after="0" w:line="240" w:lineRule="auto"/>
+        <w:rPr>
+          <w:rFonts w:ascii="Courier New" w:hAnsi="Courier New" w:cs="Courier New"/>
+          <w:noProof/>
+          <w:sz w:val="20"/>
+          <w:szCs w:val="20"/>
+        </w:rPr>
+      </w:pPr>
+    </w:p>
+    <w:p>
+      <w:pPr>
+        <w:autoSpaceDE w:val="0"/>
+        <w:autoSpaceDN w:val="0"/>
+        <w:adjustRightInd w:val="0"/>
+        <w:spacing w:after="0" w:line="240" w:lineRule="auto"/>
+        <w:rPr>
+          <w:rFonts w:ascii="Courier New" w:hAnsi="Courier New" w:cs="Courier New"/>
+          <w:noProof/>
+          <w:sz w:val="20"/>
+          <w:szCs w:val="20"/>
+        </w:rPr>
+      </w:pPr>
+      <w:r>
+        <w:rPr>
+          <w:rFonts w:ascii="Courier New" w:hAnsi="Courier New" w:cs="Courier New"/>
+          <w:noProof/>
+          <w:sz w:val="20"/>
+          <w:szCs w:val="20"/>
+        </w:rPr>
+        <w:t xml:space="preserve">    </w:t>
+      </w:r>
+      <w:r>
+        <w:rPr>
+          <w:rFonts w:ascii="Courier New" w:hAnsi="Courier New" w:cs="Courier New"/>
+          <w:noProof/>
+          <w:color w:val="0000FF"/>
+          <w:sz w:val="20"/>
+          <w:szCs w:val="20"/>
+        </w:rPr>
         <w:t>public</w:t>
       </w:r>
       <w:r>
@@ -49932,6 +50002,7 @@
           <w:sz w:val="20"/>
           <w:szCs w:val="20"/>
         </w:rPr>
+        <w:lastRenderedPageBreak/>
         <w:tab/>
         <w:t xml:space="preserve">  static</w:t>
       </w:r>
@@ -50065,7 +50136,6 @@
           <w:sz w:val="20"/>
           <w:szCs w:val="20"/>
         </w:rPr>
-        <w:lastRenderedPageBreak/>
         <w:t xml:space="preserve">            </w:t>
       </w:r>
       <w:r>
@@ -52026,6 +52096,7 @@
           <w:sz w:val="20"/>
           <w:szCs w:val="20"/>
         </w:rPr>
+        <w:lastRenderedPageBreak/>
         <w:t xml:space="preserve">    </w:t>
       </w:r>
       <w:r>
@@ -54805,6 +54876,7 @@
           <w:sz w:val="20"/>
           <w:szCs w:val="20"/>
         </w:rPr>
+        <w:lastRenderedPageBreak/>
         <w:t xml:space="preserve">    }</w:t>
       </w:r>
     </w:p>
@@ -54876,6 +54948,1937 @@
           <w:sz w:val="20"/>
           <w:szCs w:val="20"/>
         </w:rPr>
+        <w:t xml:space="preserve">        </w:t>
+      </w:r>
+      <w:r>
+        <w:rPr>
+          <w:rFonts w:ascii="Courier New" w:hAnsi="Courier New" w:cs="Courier New"/>
+          <w:noProof/>
+          <w:color w:val="0000FF"/>
+          <w:sz w:val="20"/>
+          <w:szCs w:val="20"/>
+        </w:rPr>
+        <w:t>static</w:t>
+      </w:r>
+      <w:r>
+        <w:rPr>
+          <w:rFonts w:ascii="Courier New" w:hAnsi="Courier New" w:cs="Courier New"/>
+          <w:noProof/>
+          <w:sz w:val="20"/>
+          <w:szCs w:val="20"/>
+        </w:rPr>
+        <w:t xml:space="preserve"> </w:t>
+      </w:r>
+      <w:r>
+        <w:rPr>
+          <w:rFonts w:ascii="Courier New" w:hAnsi="Courier New" w:cs="Courier New"/>
+          <w:noProof/>
+          <w:color w:val="0000FF"/>
+          <w:sz w:val="20"/>
+          <w:szCs w:val="20"/>
+        </w:rPr>
+        <w:t>long</w:t>
+      </w:r>
+      <w:r>
+        <w:rPr>
+          <w:rFonts w:ascii="Courier New" w:hAnsi="Courier New" w:cs="Courier New"/>
+          <w:noProof/>
+          <w:sz w:val="20"/>
+          <w:szCs w:val="20"/>
+        </w:rPr>
+        <w:t xml:space="preserve"> GCD(</w:t>
+      </w:r>
+      <w:r>
+        <w:rPr>
+          <w:rFonts w:ascii="Courier New" w:hAnsi="Courier New" w:cs="Courier New"/>
+          <w:noProof/>
+          <w:color w:val="0000FF"/>
+          <w:sz w:val="20"/>
+          <w:szCs w:val="20"/>
+        </w:rPr>
+        <w:t>long</w:t>
+      </w:r>
+      <w:r>
+        <w:rPr>
+          <w:rFonts w:ascii="Courier New" w:hAnsi="Courier New" w:cs="Courier New"/>
+          <w:noProof/>
+          <w:sz w:val="20"/>
+          <w:szCs w:val="20"/>
+        </w:rPr>
+        <w:t xml:space="preserve"> a, </w:t>
+      </w:r>
+      <w:r>
+        <w:rPr>
+          <w:rFonts w:ascii="Courier New" w:hAnsi="Courier New" w:cs="Courier New"/>
+          <w:noProof/>
+          <w:color w:val="0000FF"/>
+          <w:sz w:val="20"/>
+          <w:szCs w:val="20"/>
+        </w:rPr>
+        <w:t>long</w:t>
+      </w:r>
+      <w:r>
+        <w:rPr>
+          <w:rFonts w:ascii="Courier New" w:hAnsi="Courier New" w:cs="Courier New"/>
+          <w:noProof/>
+          <w:sz w:val="20"/>
+          <w:szCs w:val="20"/>
+        </w:rPr>
+        <w:t xml:space="preserve"> b)</w:t>
+      </w:r>
+    </w:p>
+    <w:p>
+      <w:pPr>
+        <w:autoSpaceDE w:val="0"/>
+        <w:autoSpaceDN w:val="0"/>
+        <w:adjustRightInd w:val="0"/>
+        <w:spacing w:after="0" w:line="240" w:lineRule="auto"/>
+        <w:rPr>
+          <w:rFonts w:ascii="Courier New" w:hAnsi="Courier New" w:cs="Courier New"/>
+          <w:noProof/>
+          <w:sz w:val="20"/>
+          <w:szCs w:val="20"/>
+        </w:rPr>
+      </w:pPr>
+      <w:r>
+        <w:rPr>
+          <w:rFonts w:ascii="Courier New" w:hAnsi="Courier New" w:cs="Courier New"/>
+          <w:noProof/>
+          <w:sz w:val="20"/>
+          <w:szCs w:val="20"/>
+        </w:rPr>
+        <w:t xml:space="preserve">        {</w:t>
+      </w:r>
+    </w:p>
+    <w:p>
+      <w:pPr>
+        <w:autoSpaceDE w:val="0"/>
+        <w:autoSpaceDN w:val="0"/>
+        <w:adjustRightInd w:val="0"/>
+        <w:spacing w:after="0" w:line="240" w:lineRule="auto"/>
+        <w:rPr>
+          <w:rFonts w:ascii="Courier New" w:hAnsi="Courier New" w:cs="Courier New"/>
+          <w:noProof/>
+          <w:sz w:val="20"/>
+          <w:szCs w:val="20"/>
+        </w:rPr>
+      </w:pPr>
+      <w:r>
+        <w:rPr>
+          <w:rFonts w:ascii="Courier New" w:hAnsi="Courier New" w:cs="Courier New"/>
+          <w:noProof/>
+          <w:sz w:val="20"/>
+          <w:szCs w:val="20"/>
+        </w:rPr>
+        <w:t xml:space="preserve">            </w:t>
+      </w:r>
+      <w:r>
+        <w:rPr>
+          <w:rFonts w:ascii="Courier New" w:hAnsi="Courier New" w:cs="Courier New"/>
+          <w:noProof/>
+          <w:color w:val="0000FF"/>
+          <w:sz w:val="20"/>
+          <w:szCs w:val="20"/>
+        </w:rPr>
+        <w:t>if</w:t>
+      </w:r>
+      <w:r>
+        <w:rPr>
+          <w:rFonts w:ascii="Courier New" w:hAnsi="Courier New" w:cs="Courier New"/>
+          <w:noProof/>
+          <w:sz w:val="20"/>
+          <w:szCs w:val="20"/>
+        </w:rPr>
+        <w:t xml:space="preserve"> (b == 0) </w:t>
+      </w:r>
+      <w:r>
+        <w:rPr>
+          <w:rFonts w:ascii="Courier New" w:hAnsi="Courier New" w:cs="Courier New"/>
+          <w:noProof/>
+          <w:color w:val="0000FF"/>
+          <w:sz w:val="20"/>
+          <w:szCs w:val="20"/>
+        </w:rPr>
+        <w:t>return</w:t>
+      </w:r>
+      <w:r>
+        <w:rPr>
+          <w:rFonts w:ascii="Courier New" w:hAnsi="Courier New" w:cs="Courier New"/>
+          <w:noProof/>
+          <w:sz w:val="20"/>
+          <w:szCs w:val="20"/>
+        </w:rPr>
+        <w:t xml:space="preserve"> a;</w:t>
+      </w:r>
+    </w:p>
+    <w:p>
+      <w:pPr>
+        <w:autoSpaceDE w:val="0"/>
+        <w:autoSpaceDN w:val="0"/>
+        <w:adjustRightInd w:val="0"/>
+        <w:spacing w:after="0" w:line="240" w:lineRule="auto"/>
+        <w:rPr>
+          <w:rFonts w:ascii="Courier New" w:hAnsi="Courier New" w:cs="Courier New"/>
+          <w:noProof/>
+          <w:sz w:val="20"/>
+          <w:szCs w:val="20"/>
+        </w:rPr>
+      </w:pPr>
+      <w:r>
+        <w:rPr>
+          <w:rFonts w:ascii="Courier New" w:hAnsi="Courier New" w:cs="Courier New"/>
+          <w:noProof/>
+          <w:sz w:val="20"/>
+          <w:szCs w:val="20"/>
+        </w:rPr>
+        <w:t xml:space="preserve">            </w:t>
+      </w:r>
+      <w:r>
+        <w:rPr>
+          <w:rFonts w:ascii="Courier New" w:hAnsi="Courier New" w:cs="Courier New"/>
+          <w:noProof/>
+          <w:color w:val="0000FF"/>
+          <w:sz w:val="20"/>
+          <w:szCs w:val="20"/>
+        </w:rPr>
+        <w:t>return</w:t>
+      </w:r>
+      <w:r>
+        <w:rPr>
+          <w:rFonts w:ascii="Courier New" w:hAnsi="Courier New" w:cs="Courier New"/>
+          <w:noProof/>
+          <w:sz w:val="20"/>
+          <w:szCs w:val="20"/>
+        </w:rPr>
+        <w:t xml:space="preserve"> GCD(b, a % b);</w:t>
+      </w:r>
+    </w:p>
+    <w:p>
+      <w:pPr>
+        <w:autoSpaceDE w:val="0"/>
+        <w:autoSpaceDN w:val="0"/>
+        <w:adjustRightInd w:val="0"/>
+        <w:spacing w:after="0" w:line="240" w:lineRule="auto"/>
+        <w:rPr>
+          <w:rFonts w:ascii="Courier New" w:hAnsi="Courier New" w:cs="Courier New"/>
+          <w:noProof/>
+          <w:sz w:val="20"/>
+          <w:szCs w:val="20"/>
+        </w:rPr>
+      </w:pPr>
+      <w:r>
+        <w:rPr>
+          <w:rFonts w:ascii="Courier New" w:hAnsi="Courier New" w:cs="Courier New"/>
+          <w:noProof/>
+          <w:sz w:val="20"/>
+          <w:szCs w:val="20"/>
+        </w:rPr>
+        <w:t xml:space="preserve">        }</w:t>
+      </w:r>
+    </w:p>
+    <w:p>
+      <w:pPr>
+        <w:autoSpaceDE w:val="0"/>
+        <w:autoSpaceDN w:val="0"/>
+        <w:adjustRightInd w:val="0"/>
+        <w:spacing w:after="0" w:line="240" w:lineRule="auto"/>
+        <w:rPr>
+          <w:rFonts w:ascii="Consolas" w:hAnsi="Consolas" w:cs="Consolas"/>
+          <w:sz w:val="19"/>
+          <w:szCs w:val="19"/>
+        </w:rPr>
+      </w:pPr>
+    </w:p>
+    <w:p>
+      <w:pPr>
+        <w:autoSpaceDE w:val="0"/>
+        <w:autoSpaceDN w:val="0"/>
+        <w:adjustRightInd w:val="0"/>
+        <w:spacing w:after="0" w:line="240" w:lineRule="auto"/>
+        <w:rPr>
+          <w:rFonts w:ascii="Courier New" w:hAnsi="Courier New" w:cs="Courier New"/>
+          <w:noProof/>
+          <w:sz w:val="20"/>
+          <w:szCs w:val="20"/>
+        </w:rPr>
+      </w:pPr>
+    </w:p>
+    <w:p>
+      <w:pPr>
+        <w:autoSpaceDE w:val="0"/>
+        <w:autoSpaceDN w:val="0"/>
+        <w:adjustRightInd w:val="0"/>
+        <w:spacing w:after="0" w:line="240" w:lineRule="auto"/>
+        <w:rPr>
+          <w:rFonts w:ascii="Courier New" w:hAnsi="Courier New" w:cs="Courier New"/>
+          <w:noProof/>
+          <w:sz w:val="20"/>
+          <w:szCs w:val="20"/>
+        </w:rPr>
+      </w:pPr>
+      <w:r>
+        <w:rPr>
+          <w:b/>
+        </w:rPr>
+        <w:t>Get next Permutation of characters</w:t>
+      </w:r>
+    </w:p>
+    <w:p>
+      <w:pPr>
+        <w:autoSpaceDE w:val="0"/>
+        <w:autoSpaceDN w:val="0"/>
+        <w:adjustRightInd w:val="0"/>
+        <w:spacing w:after="0" w:line="240" w:lineRule="auto"/>
+        <w:rPr>
+          <w:rFonts w:ascii="Courier New" w:hAnsi="Courier New" w:cs="Courier New"/>
+          <w:noProof/>
+          <w:sz w:val="20"/>
+          <w:szCs w:val="20"/>
+        </w:rPr>
+      </w:pPr>
+    </w:p>
+    <w:p>
+      <w:pPr>
+        <w:autoSpaceDE w:val="0"/>
+        <w:autoSpaceDN w:val="0"/>
+        <w:adjustRightInd w:val="0"/>
+        <w:spacing w:after="0" w:line="240" w:lineRule="auto"/>
+        <w:rPr>
+          <w:rFonts w:ascii="Courier New" w:hAnsi="Courier New" w:cs="Courier New"/>
+          <w:noProof/>
+          <w:sz w:val="20"/>
+          <w:szCs w:val="20"/>
+        </w:rPr>
+      </w:pPr>
+      <w:r>
+        <w:rPr>
+          <w:rFonts w:ascii="Courier New" w:hAnsi="Courier New" w:cs="Courier New"/>
+          <w:noProof/>
+          <w:sz w:val="20"/>
+          <w:szCs w:val="20"/>
+        </w:rPr>
+        <w:tab/>
+      </w:r>
+      <w:r>
+        <w:rPr>
+          <w:rFonts w:ascii="Courier New" w:hAnsi="Courier New" w:cs="Courier New"/>
+          <w:noProof/>
+          <w:sz w:val="20"/>
+          <w:szCs w:val="20"/>
+        </w:rPr>
+        <w:t xml:space="preserve">bool NextPerm(char[] perm, int n) </w:t>
+      </w:r>
+    </w:p>
+    <w:p>
+      <w:pPr>
+        <w:autoSpaceDE w:val="0"/>
+        <w:autoSpaceDN w:val="0"/>
+        <w:adjustRightInd w:val="0"/>
+        <w:spacing w:after="0" w:line="240" w:lineRule="auto"/>
+        <w:rPr>
+          <w:rFonts w:ascii="Courier New" w:hAnsi="Courier New" w:cs="Courier New"/>
+          <w:noProof/>
+          <w:sz w:val="20"/>
+          <w:szCs w:val="20"/>
+        </w:rPr>
+      </w:pPr>
+      <w:r>
+        <w:rPr>
+          <w:rFonts w:ascii="Courier New" w:hAnsi="Courier New" w:cs="Courier New"/>
+          <w:noProof/>
+          <w:sz w:val="20"/>
+          <w:szCs w:val="20"/>
+        </w:rPr>
+        <w:t xml:space="preserve">    </w:t>
+      </w:r>
+      <w:r>
+        <w:rPr>
+          <w:rFonts w:ascii="Courier New" w:hAnsi="Courier New" w:cs="Courier New"/>
+          <w:noProof/>
+          <w:sz w:val="20"/>
+          <w:szCs w:val="20"/>
+        </w:rPr>
+        <w:t xml:space="preserve">  </w:t>
+      </w:r>
+      <w:r>
+        <w:rPr>
+          <w:rFonts w:ascii="Courier New" w:hAnsi="Courier New" w:cs="Courier New"/>
+          <w:noProof/>
+          <w:sz w:val="20"/>
+          <w:szCs w:val="20"/>
+        </w:rPr>
+        <w:t xml:space="preserve">{ </w:t>
+      </w:r>
+    </w:p>
+    <w:p>
+      <w:pPr>
+        <w:autoSpaceDE w:val="0"/>
+        <w:autoSpaceDN w:val="0"/>
+        <w:adjustRightInd w:val="0"/>
+        <w:spacing w:after="0" w:line="240" w:lineRule="auto"/>
+        <w:rPr>
+          <w:rFonts w:ascii="Courier New" w:hAnsi="Courier New" w:cs="Courier New"/>
+          <w:noProof/>
+          <w:sz w:val="20"/>
+          <w:szCs w:val="20"/>
+        </w:rPr>
+      </w:pPr>
+      <w:r>
+        <w:rPr>
+          <w:rFonts w:ascii="Courier New" w:hAnsi="Courier New" w:cs="Courier New"/>
+          <w:noProof/>
+          <w:sz w:val="20"/>
+          <w:szCs w:val="20"/>
+        </w:rPr>
+        <w:t xml:space="preserve">        int i, j; </w:t>
+      </w:r>
+    </w:p>
+    <w:p>
+      <w:pPr>
+        <w:autoSpaceDE w:val="0"/>
+        <w:autoSpaceDN w:val="0"/>
+        <w:adjustRightInd w:val="0"/>
+        <w:spacing w:after="0" w:line="240" w:lineRule="auto"/>
+        <w:rPr>
+          <w:rFonts w:ascii="Courier New" w:hAnsi="Courier New" w:cs="Courier New"/>
+          <w:noProof/>
+          <w:sz w:val="20"/>
+          <w:szCs w:val="20"/>
+        </w:rPr>
+      </w:pPr>
+      <w:r>
+        <w:rPr>
+          <w:rFonts w:ascii="Courier New" w:hAnsi="Courier New" w:cs="Courier New"/>
+          <w:noProof/>
+          <w:sz w:val="20"/>
+          <w:szCs w:val="20"/>
+        </w:rPr>
+        <w:t xml:space="preserve">        for (i = n - 1; i &gt; 0; i--) </w:t>
+      </w:r>
+    </w:p>
+    <w:p>
+      <w:pPr>
+        <w:autoSpaceDE w:val="0"/>
+        <w:autoSpaceDN w:val="0"/>
+        <w:adjustRightInd w:val="0"/>
+        <w:spacing w:after="0" w:line="240" w:lineRule="auto"/>
+        <w:rPr>
+          <w:rFonts w:ascii="Courier New" w:hAnsi="Courier New" w:cs="Courier New"/>
+          <w:noProof/>
+          <w:sz w:val="20"/>
+          <w:szCs w:val="20"/>
+        </w:rPr>
+      </w:pPr>
+      <w:r>
+        <w:rPr>
+          <w:rFonts w:ascii="Courier New" w:hAnsi="Courier New" w:cs="Courier New"/>
+          <w:noProof/>
+          <w:sz w:val="20"/>
+          <w:szCs w:val="20"/>
+        </w:rPr>
+        <w:t xml:space="preserve">            if (perm[i - 1] &lt; perm[i]) </w:t>
+      </w:r>
+    </w:p>
+    <w:p>
+      <w:pPr>
+        <w:autoSpaceDE w:val="0"/>
+        <w:autoSpaceDN w:val="0"/>
+        <w:adjustRightInd w:val="0"/>
+        <w:spacing w:after="0" w:line="240" w:lineRule="auto"/>
+        <w:rPr>
+          <w:rFonts w:ascii="Courier New" w:hAnsi="Courier New" w:cs="Courier New"/>
+          <w:noProof/>
+          <w:sz w:val="20"/>
+          <w:szCs w:val="20"/>
+        </w:rPr>
+      </w:pPr>
+      <w:r>
+        <w:rPr>
+          <w:rFonts w:ascii="Courier New" w:hAnsi="Courier New" w:cs="Courier New"/>
+          <w:noProof/>
+          <w:sz w:val="20"/>
+          <w:szCs w:val="20"/>
+        </w:rPr>
+        <w:t xml:space="preserve">                break; </w:t>
+      </w:r>
+    </w:p>
+    <w:p>
+      <w:pPr>
+        <w:autoSpaceDE w:val="0"/>
+        <w:autoSpaceDN w:val="0"/>
+        <w:adjustRightInd w:val="0"/>
+        <w:spacing w:after="0" w:line="240" w:lineRule="auto"/>
+        <w:rPr>
+          <w:rFonts w:ascii="Courier New" w:hAnsi="Courier New" w:cs="Courier New"/>
+          <w:noProof/>
+          <w:sz w:val="20"/>
+          <w:szCs w:val="20"/>
+        </w:rPr>
+      </w:pPr>
+      <w:r>
+        <w:rPr>
+          <w:rFonts w:ascii="Courier New" w:hAnsi="Courier New" w:cs="Courier New"/>
+          <w:noProof/>
+          <w:sz w:val="20"/>
+          <w:szCs w:val="20"/>
+        </w:rPr>
+        <w:t xml:space="preserve">        if (i &lt; 1) return false; </w:t>
+      </w:r>
+    </w:p>
+    <w:p>
+      <w:pPr>
+        <w:autoSpaceDE w:val="0"/>
+        <w:autoSpaceDN w:val="0"/>
+        <w:adjustRightInd w:val="0"/>
+        <w:spacing w:after="0" w:line="240" w:lineRule="auto"/>
+        <w:rPr>
+          <w:rFonts w:ascii="Courier New" w:hAnsi="Courier New" w:cs="Courier New"/>
+          <w:noProof/>
+          <w:sz w:val="20"/>
+          <w:szCs w:val="20"/>
+        </w:rPr>
+      </w:pPr>
+      <w:r>
+        <w:rPr>
+          <w:rFonts w:ascii="Courier New" w:hAnsi="Courier New" w:cs="Courier New"/>
+          <w:noProof/>
+          <w:sz w:val="20"/>
+          <w:szCs w:val="20"/>
+        </w:rPr>
+        <w:t xml:space="preserve">        for (j = n - 1; j &gt;= 0; j--) </w:t>
+      </w:r>
+    </w:p>
+    <w:p>
+      <w:pPr>
+        <w:autoSpaceDE w:val="0"/>
+        <w:autoSpaceDN w:val="0"/>
+        <w:adjustRightInd w:val="0"/>
+        <w:spacing w:after="0" w:line="240" w:lineRule="auto"/>
+        <w:rPr>
+          <w:rFonts w:ascii="Courier New" w:hAnsi="Courier New" w:cs="Courier New"/>
+          <w:noProof/>
+          <w:sz w:val="20"/>
+          <w:szCs w:val="20"/>
+        </w:rPr>
+      </w:pPr>
+      <w:r>
+        <w:rPr>
+          <w:rFonts w:ascii="Courier New" w:hAnsi="Courier New" w:cs="Courier New"/>
+          <w:noProof/>
+          <w:sz w:val="20"/>
+          <w:szCs w:val="20"/>
+        </w:rPr>
+        <w:t xml:space="preserve">            if (perm[i - 1] &lt; perm[j]) </w:t>
+      </w:r>
+    </w:p>
+    <w:p>
+      <w:pPr>
+        <w:autoSpaceDE w:val="0"/>
+        <w:autoSpaceDN w:val="0"/>
+        <w:adjustRightInd w:val="0"/>
+        <w:spacing w:after="0" w:line="240" w:lineRule="auto"/>
+        <w:rPr>
+          <w:rFonts w:ascii="Courier New" w:hAnsi="Courier New" w:cs="Courier New"/>
+          <w:noProof/>
+          <w:sz w:val="20"/>
+          <w:szCs w:val="20"/>
+        </w:rPr>
+      </w:pPr>
+      <w:r>
+        <w:rPr>
+          <w:rFonts w:ascii="Courier New" w:hAnsi="Courier New" w:cs="Courier New"/>
+          <w:noProof/>
+          <w:sz w:val="20"/>
+          <w:szCs w:val="20"/>
+        </w:rPr>
+        <w:t xml:space="preserve">                break; </w:t>
+      </w:r>
+    </w:p>
+    <w:p>
+      <w:pPr>
+        <w:autoSpaceDE w:val="0"/>
+        <w:autoSpaceDN w:val="0"/>
+        <w:adjustRightInd w:val="0"/>
+        <w:spacing w:after="0" w:line="240" w:lineRule="auto"/>
+        <w:rPr>
+          <w:rFonts w:ascii="Courier New" w:hAnsi="Courier New" w:cs="Courier New"/>
+          <w:noProof/>
+          <w:sz w:val="20"/>
+          <w:szCs w:val="20"/>
+        </w:rPr>
+      </w:pPr>
+      <w:r>
+        <w:rPr>
+          <w:rFonts w:ascii="Courier New" w:hAnsi="Courier New" w:cs="Courier New"/>
+          <w:noProof/>
+          <w:sz w:val="20"/>
+          <w:szCs w:val="20"/>
+        </w:rPr>
+        <w:t xml:space="preserve">        { </w:t>
+      </w:r>
+    </w:p>
+    <w:p>
+      <w:pPr>
+        <w:autoSpaceDE w:val="0"/>
+        <w:autoSpaceDN w:val="0"/>
+        <w:adjustRightInd w:val="0"/>
+        <w:spacing w:after="0" w:line="240" w:lineRule="auto"/>
+        <w:rPr>
+          <w:rFonts w:ascii="Courier New" w:hAnsi="Courier New" w:cs="Courier New"/>
+          <w:noProof/>
+          <w:sz w:val="20"/>
+          <w:szCs w:val="20"/>
+        </w:rPr>
+      </w:pPr>
+      <w:r>
+        <w:rPr>
+          <w:rFonts w:ascii="Courier New" w:hAnsi="Courier New" w:cs="Courier New"/>
+          <w:noProof/>
+          <w:sz w:val="20"/>
+          <w:szCs w:val="20"/>
+        </w:rPr>
+        <w:t xml:space="preserve">            char t = perm[i - 1]; </w:t>
+      </w:r>
+    </w:p>
+    <w:p>
+      <w:pPr>
+        <w:autoSpaceDE w:val="0"/>
+        <w:autoSpaceDN w:val="0"/>
+        <w:adjustRightInd w:val="0"/>
+        <w:spacing w:after="0" w:line="240" w:lineRule="auto"/>
+        <w:rPr>
+          <w:rFonts w:ascii="Courier New" w:hAnsi="Courier New" w:cs="Courier New"/>
+          <w:noProof/>
+          <w:sz w:val="20"/>
+          <w:szCs w:val="20"/>
+        </w:rPr>
+      </w:pPr>
+      <w:r>
+        <w:rPr>
+          <w:rFonts w:ascii="Courier New" w:hAnsi="Courier New" w:cs="Courier New"/>
+          <w:noProof/>
+          <w:sz w:val="20"/>
+          <w:szCs w:val="20"/>
+        </w:rPr>
+        <w:t xml:space="preserve">            perm[i - 1] = perm[j]; </w:t>
+      </w:r>
+    </w:p>
+    <w:p>
+      <w:pPr>
+        <w:autoSpaceDE w:val="0"/>
+        <w:autoSpaceDN w:val="0"/>
+        <w:adjustRightInd w:val="0"/>
+        <w:spacing w:after="0" w:line="240" w:lineRule="auto"/>
+        <w:rPr>
+          <w:rFonts w:ascii="Courier New" w:hAnsi="Courier New" w:cs="Courier New"/>
+          <w:noProof/>
+          <w:sz w:val="20"/>
+          <w:szCs w:val="20"/>
+        </w:rPr>
+      </w:pPr>
+      <w:r>
+        <w:rPr>
+          <w:rFonts w:ascii="Courier New" w:hAnsi="Courier New" w:cs="Courier New"/>
+          <w:noProof/>
+          <w:sz w:val="20"/>
+          <w:szCs w:val="20"/>
+        </w:rPr>
+        <w:t xml:space="preserve">            perm[j] = t; </w:t>
+      </w:r>
+    </w:p>
+    <w:p>
+      <w:pPr>
+        <w:autoSpaceDE w:val="0"/>
+        <w:autoSpaceDN w:val="0"/>
+        <w:adjustRightInd w:val="0"/>
+        <w:spacing w:after="0" w:line="240" w:lineRule="auto"/>
+        <w:rPr>
+          <w:rFonts w:ascii="Courier New" w:hAnsi="Courier New" w:cs="Courier New"/>
+          <w:noProof/>
+          <w:sz w:val="20"/>
+          <w:szCs w:val="20"/>
+        </w:rPr>
+      </w:pPr>
+      <w:r>
+        <w:rPr>
+          <w:rFonts w:ascii="Courier New" w:hAnsi="Courier New" w:cs="Courier New"/>
+          <w:noProof/>
+          <w:sz w:val="20"/>
+          <w:szCs w:val="20"/>
+        </w:rPr>
+        <w:t xml:space="preserve">        } </w:t>
+      </w:r>
+    </w:p>
+    <w:p>
+      <w:pPr>
+        <w:autoSpaceDE w:val="0"/>
+        <w:autoSpaceDN w:val="0"/>
+        <w:adjustRightInd w:val="0"/>
+        <w:spacing w:after="0" w:line="240" w:lineRule="auto"/>
+        <w:rPr>
+          <w:rFonts w:ascii="Courier New" w:hAnsi="Courier New" w:cs="Courier New"/>
+          <w:noProof/>
+          <w:sz w:val="20"/>
+          <w:szCs w:val="20"/>
+        </w:rPr>
+      </w:pPr>
+      <w:r>
+        <w:rPr>
+          <w:rFonts w:ascii="Courier New" w:hAnsi="Courier New" w:cs="Courier New"/>
+          <w:noProof/>
+          <w:sz w:val="20"/>
+          <w:szCs w:val="20"/>
+        </w:rPr>
+        <w:t xml:space="preserve">        for (int k = (n + i + 1) / 2; k &lt; n; k++) </w:t>
+      </w:r>
+    </w:p>
+    <w:p>
+      <w:pPr>
+        <w:autoSpaceDE w:val="0"/>
+        <w:autoSpaceDN w:val="0"/>
+        <w:adjustRightInd w:val="0"/>
+        <w:spacing w:after="0" w:line="240" w:lineRule="auto"/>
+        <w:rPr>
+          <w:rFonts w:ascii="Courier New" w:hAnsi="Courier New" w:cs="Courier New"/>
+          <w:noProof/>
+          <w:sz w:val="20"/>
+          <w:szCs w:val="20"/>
+        </w:rPr>
+      </w:pPr>
+      <w:r>
+        <w:rPr>
+          <w:rFonts w:ascii="Courier New" w:hAnsi="Courier New" w:cs="Courier New"/>
+          <w:noProof/>
+          <w:sz w:val="20"/>
+          <w:szCs w:val="20"/>
+        </w:rPr>
+        <w:t xml:space="preserve">        { </w:t>
+      </w:r>
+    </w:p>
+    <w:p>
+      <w:pPr>
+        <w:autoSpaceDE w:val="0"/>
+        <w:autoSpaceDN w:val="0"/>
+        <w:adjustRightInd w:val="0"/>
+        <w:spacing w:after="0" w:line="240" w:lineRule="auto"/>
+        <w:rPr>
+          <w:rFonts w:ascii="Courier New" w:hAnsi="Courier New" w:cs="Courier New"/>
+          <w:noProof/>
+          <w:sz w:val="20"/>
+          <w:szCs w:val="20"/>
+        </w:rPr>
+      </w:pPr>
+      <w:r>
+        <w:rPr>
+          <w:rFonts w:ascii="Courier New" w:hAnsi="Courier New" w:cs="Courier New"/>
+          <w:noProof/>
+          <w:sz w:val="20"/>
+          <w:szCs w:val="20"/>
+        </w:rPr>
+        <w:t xml:space="preserve">            char t = perm[k]; </w:t>
+      </w:r>
+    </w:p>
+    <w:p>
+      <w:pPr>
+        <w:autoSpaceDE w:val="0"/>
+        <w:autoSpaceDN w:val="0"/>
+        <w:adjustRightInd w:val="0"/>
+        <w:spacing w:after="0" w:line="240" w:lineRule="auto"/>
+        <w:rPr>
+          <w:rFonts w:ascii="Courier New" w:hAnsi="Courier New" w:cs="Courier New"/>
+          <w:noProof/>
+          <w:sz w:val="20"/>
+          <w:szCs w:val="20"/>
+        </w:rPr>
+      </w:pPr>
+      <w:r>
+        <w:rPr>
+          <w:rFonts w:ascii="Courier New" w:hAnsi="Courier New" w:cs="Courier New"/>
+          <w:noProof/>
+          <w:sz w:val="20"/>
+          <w:szCs w:val="20"/>
+        </w:rPr>
+        <w:t xml:space="preserve">            perm[k] = perm[n + i - 1 - k]; </w:t>
+      </w:r>
+    </w:p>
+    <w:p>
+      <w:pPr>
+        <w:autoSpaceDE w:val="0"/>
+        <w:autoSpaceDN w:val="0"/>
+        <w:adjustRightInd w:val="0"/>
+        <w:spacing w:after="0" w:line="240" w:lineRule="auto"/>
+        <w:rPr>
+          <w:rFonts w:ascii="Courier New" w:hAnsi="Courier New" w:cs="Courier New"/>
+          <w:noProof/>
+          <w:sz w:val="20"/>
+          <w:szCs w:val="20"/>
+        </w:rPr>
+      </w:pPr>
+      <w:r>
+        <w:rPr>
+          <w:rFonts w:ascii="Courier New" w:hAnsi="Courier New" w:cs="Courier New"/>
+          <w:noProof/>
+          <w:sz w:val="20"/>
+          <w:szCs w:val="20"/>
+        </w:rPr>
+        <w:t xml:space="preserve">            perm[n + i - 1 - k] = t; </w:t>
+      </w:r>
+    </w:p>
+    <w:p>
+      <w:pPr>
+        <w:autoSpaceDE w:val="0"/>
+        <w:autoSpaceDN w:val="0"/>
+        <w:adjustRightInd w:val="0"/>
+        <w:spacing w:after="0" w:line="240" w:lineRule="auto"/>
+        <w:rPr>
+          <w:rFonts w:ascii="Courier New" w:hAnsi="Courier New" w:cs="Courier New"/>
+          <w:noProof/>
+          <w:sz w:val="20"/>
+          <w:szCs w:val="20"/>
+        </w:rPr>
+      </w:pPr>
+      <w:r>
+        <w:rPr>
+          <w:rFonts w:ascii="Courier New" w:hAnsi="Courier New" w:cs="Courier New"/>
+          <w:noProof/>
+          <w:sz w:val="20"/>
+          <w:szCs w:val="20"/>
+        </w:rPr>
+        <w:t xml:space="preserve">        } </w:t>
+      </w:r>
+    </w:p>
+    <w:p>
+      <w:pPr>
+        <w:autoSpaceDE w:val="0"/>
+        <w:autoSpaceDN w:val="0"/>
+        <w:adjustRightInd w:val="0"/>
+        <w:spacing w:after="0" w:line="240" w:lineRule="auto"/>
+        <w:rPr>
+          <w:rFonts w:ascii="Courier New" w:hAnsi="Courier New" w:cs="Courier New"/>
+          <w:noProof/>
+          <w:sz w:val="20"/>
+          <w:szCs w:val="20"/>
+        </w:rPr>
+      </w:pPr>
+      <w:r>
+        <w:rPr>
+          <w:rFonts w:ascii="Courier New" w:hAnsi="Courier New" w:cs="Courier New"/>
+          <w:noProof/>
+          <w:sz w:val="20"/>
+          <w:szCs w:val="20"/>
+        </w:rPr>
+        <w:t xml:space="preserve">        return true; </w:t>
+      </w:r>
+    </w:p>
+    <w:p>
+      <w:pPr>
+        <w:autoSpaceDE w:val="0"/>
+        <w:autoSpaceDN w:val="0"/>
+        <w:adjustRightInd w:val="0"/>
+        <w:spacing w:after="0" w:line="240" w:lineRule="auto"/>
+        <w:rPr>
+          <w:rFonts w:ascii="Courier New" w:hAnsi="Courier New" w:cs="Courier New"/>
+          <w:noProof/>
+          <w:sz w:val="20"/>
+          <w:szCs w:val="20"/>
+        </w:rPr>
+      </w:pPr>
+      <w:r>
+        <w:rPr>
+          <w:rFonts w:ascii="Courier New" w:hAnsi="Courier New" w:cs="Courier New"/>
+          <w:noProof/>
+          <w:sz w:val="20"/>
+          <w:szCs w:val="20"/>
+        </w:rPr>
+        <w:t xml:space="preserve">    </w:t>
+      </w:r>
+      <w:r>
+        <w:rPr>
+          <w:rFonts w:ascii="Courier New" w:hAnsi="Courier New" w:cs="Courier New"/>
+          <w:noProof/>
+          <w:sz w:val="20"/>
+          <w:szCs w:val="20"/>
+        </w:rPr>
+        <w:t xml:space="preserve">  </w:t>
+      </w:r>
+      <w:r>
+        <w:rPr>
+          <w:rFonts w:ascii="Courier New" w:hAnsi="Courier New" w:cs="Courier New"/>
+          <w:noProof/>
+          <w:sz w:val="20"/>
+          <w:szCs w:val="20"/>
+        </w:rPr>
+        <w:t>}</w:t>
+      </w:r>
+    </w:p>
+    <w:p>
+      <w:pPr>
+        <w:autoSpaceDE w:val="0"/>
+        <w:autoSpaceDN w:val="0"/>
+        <w:adjustRightInd w:val="0"/>
+        <w:spacing w:after="0" w:line="240" w:lineRule="auto"/>
+        <w:rPr>
+          <w:rFonts w:ascii="Courier New" w:hAnsi="Courier New" w:cs="Courier New"/>
+          <w:noProof/>
+          <w:sz w:val="20"/>
+          <w:szCs w:val="20"/>
+        </w:rPr>
+      </w:pPr>
+    </w:p>
+    <w:p>
+      <w:pPr>
+        <w:autoSpaceDE w:val="0"/>
+        <w:autoSpaceDN w:val="0"/>
+        <w:adjustRightInd w:val="0"/>
+        <w:spacing w:after="0" w:line="240" w:lineRule="auto"/>
+        <w:rPr>
+          <w:b/>
+        </w:rPr>
+      </w:pPr>
+      <w:r>
+        <w:rPr>
+          <w:b/>
+        </w:rPr>
+        <w:t>Recursion - Counting unique Factorizations of n (e.g. 12 = 2*2*3, 2*6, 3*4)</w:t>
+      </w:r>
+    </w:p>
+    <w:p>
+      <w:pPr>
+        <w:autoSpaceDE w:val="0"/>
+        <w:autoSpaceDN w:val="0"/>
+        <w:adjustRightInd w:val="0"/>
+        <w:spacing w:after="0" w:line="240" w:lineRule="auto"/>
+        <w:rPr>
+          <w:rFonts w:ascii="Courier New" w:hAnsi="Courier New" w:cs="Courier New"/>
+          <w:noProof/>
+          <w:sz w:val="20"/>
+          <w:szCs w:val="20"/>
+        </w:rPr>
+      </w:pPr>
+    </w:p>
+    <w:p>
+      <w:pPr>
+        <w:autoSpaceDE w:val="0"/>
+        <w:autoSpaceDN w:val="0"/>
+        <w:adjustRightInd w:val="0"/>
+        <w:spacing w:after="0" w:line="240" w:lineRule="auto"/>
+        <w:rPr>
+          <w:rFonts w:ascii="Courier New" w:hAnsi="Courier New" w:cs="Courier New"/>
+          <w:noProof/>
+          <w:sz w:val="20"/>
+          <w:szCs w:val="20"/>
+        </w:rPr>
+      </w:pPr>
+      <w:r>
+        <w:rPr>
+          <w:rFonts w:ascii="Courier New" w:hAnsi="Courier New" w:cs="Courier New"/>
+          <w:noProof/>
+          <w:sz w:val="20"/>
+          <w:szCs w:val="20"/>
+        </w:rPr>
+        <w:t xml:space="preserve">    </w:t>
+      </w:r>
+      <w:r>
+        <w:rPr>
+          <w:rFonts w:ascii="Courier New" w:hAnsi="Courier New" w:cs="Courier New"/>
+          <w:noProof/>
+          <w:color w:val="0000FF"/>
+          <w:sz w:val="20"/>
+          <w:szCs w:val="20"/>
+        </w:rPr>
+        <w:t>public</w:t>
+      </w:r>
+      <w:r>
+        <w:rPr>
+          <w:rFonts w:ascii="Courier New" w:hAnsi="Courier New" w:cs="Courier New"/>
+          <w:noProof/>
+          <w:sz w:val="20"/>
+          <w:szCs w:val="20"/>
+        </w:rPr>
+        <w:t xml:space="preserve"> </w:t>
+      </w:r>
+      <w:r>
+        <w:rPr>
+          <w:rFonts w:ascii="Courier New" w:hAnsi="Courier New" w:cs="Courier New"/>
+          <w:noProof/>
+          <w:color w:val="0000FF"/>
+          <w:sz w:val="20"/>
+          <w:szCs w:val="20"/>
+        </w:rPr>
+        <w:t>int</w:t>
+      </w:r>
+      <w:r>
+        <w:rPr>
+          <w:rFonts w:ascii="Courier New" w:hAnsi="Courier New" w:cs="Courier New"/>
+          <w:noProof/>
+          <w:sz w:val="20"/>
+          <w:szCs w:val="20"/>
+        </w:rPr>
+        <w:t xml:space="preserve"> refactor(</w:t>
+      </w:r>
+      <w:r>
+        <w:rPr>
+          <w:rFonts w:ascii="Courier New" w:hAnsi="Courier New" w:cs="Courier New"/>
+          <w:noProof/>
+          <w:color w:val="0000FF"/>
+          <w:sz w:val="20"/>
+          <w:szCs w:val="20"/>
+        </w:rPr>
+        <w:t>int</w:t>
+      </w:r>
+      <w:r>
+        <w:rPr>
+          <w:rFonts w:ascii="Courier New" w:hAnsi="Courier New" w:cs="Courier New"/>
+          <w:noProof/>
+          <w:sz w:val="20"/>
+          <w:szCs w:val="20"/>
+        </w:rPr>
+        <w:t xml:space="preserve"> n)</w:t>
+      </w:r>
+    </w:p>
+    <w:p>
+      <w:pPr>
+        <w:autoSpaceDE w:val="0"/>
+        <w:autoSpaceDN w:val="0"/>
+        <w:adjustRightInd w:val="0"/>
+        <w:spacing w:after="0" w:line="240" w:lineRule="auto"/>
+        <w:rPr>
+          <w:rFonts w:ascii="Courier New" w:hAnsi="Courier New" w:cs="Courier New"/>
+          <w:noProof/>
+          <w:sz w:val="20"/>
+          <w:szCs w:val="20"/>
+        </w:rPr>
+      </w:pPr>
+      <w:r>
+        <w:rPr>
+          <w:rFonts w:ascii="Courier New" w:hAnsi="Courier New" w:cs="Courier New"/>
+          <w:noProof/>
+          <w:sz w:val="20"/>
+          <w:szCs w:val="20"/>
+        </w:rPr>
+        <w:tab/>
+        <w:t>{</w:t>
+      </w:r>
+    </w:p>
+    <w:p>
+      <w:pPr>
+        <w:autoSpaceDE w:val="0"/>
+        <w:autoSpaceDN w:val="0"/>
+        <w:adjustRightInd w:val="0"/>
+        <w:spacing w:after="0" w:line="240" w:lineRule="auto"/>
+        <w:rPr>
+          <w:rFonts w:ascii="Courier New" w:hAnsi="Courier New" w:cs="Courier New"/>
+          <w:noProof/>
+          <w:sz w:val="20"/>
+          <w:szCs w:val="20"/>
+        </w:rPr>
+      </w:pPr>
+      <w:r>
+        <w:rPr>
+          <w:rFonts w:ascii="Courier New" w:hAnsi="Courier New" w:cs="Courier New"/>
+          <w:noProof/>
+          <w:sz w:val="20"/>
+          <w:szCs w:val="20"/>
+        </w:rPr>
+        <w:t xml:space="preserve">        </w:t>
+      </w:r>
+      <w:r>
+        <w:rPr>
+          <w:rFonts w:ascii="Courier New" w:hAnsi="Courier New" w:cs="Courier New"/>
+          <w:noProof/>
+          <w:color w:val="0000FF"/>
+          <w:sz w:val="20"/>
+          <w:szCs w:val="20"/>
+        </w:rPr>
+        <w:t>return</w:t>
+      </w:r>
+      <w:r>
+        <w:rPr>
+          <w:rFonts w:ascii="Courier New" w:hAnsi="Courier New" w:cs="Courier New"/>
+          <w:noProof/>
+          <w:sz w:val="20"/>
+          <w:szCs w:val="20"/>
+        </w:rPr>
+        <w:t xml:space="preserve"> count(n, 2);</w:t>
+      </w:r>
+    </w:p>
+    <w:p>
+      <w:pPr>
+        <w:autoSpaceDE w:val="0"/>
+        <w:autoSpaceDN w:val="0"/>
+        <w:adjustRightInd w:val="0"/>
+        <w:spacing w:after="0" w:line="240" w:lineRule="auto"/>
+        <w:rPr>
+          <w:rFonts w:ascii="Courier New" w:hAnsi="Courier New" w:cs="Courier New"/>
+          <w:noProof/>
+          <w:sz w:val="20"/>
+          <w:szCs w:val="20"/>
+        </w:rPr>
+      </w:pPr>
+      <w:r>
+        <w:rPr>
+          <w:rFonts w:ascii="Courier New" w:hAnsi="Courier New" w:cs="Courier New"/>
+          <w:noProof/>
+          <w:sz w:val="20"/>
+          <w:szCs w:val="20"/>
+        </w:rPr>
+        <w:tab/>
+        <w:t>}</w:t>
+      </w:r>
+    </w:p>
+    <w:p>
+      <w:pPr>
+        <w:autoSpaceDE w:val="0"/>
+        <w:autoSpaceDN w:val="0"/>
+        <w:adjustRightInd w:val="0"/>
+        <w:spacing w:after="0" w:line="240" w:lineRule="auto"/>
+        <w:rPr>
+          <w:rFonts w:ascii="Courier New" w:hAnsi="Courier New" w:cs="Courier New"/>
+          <w:noProof/>
+          <w:sz w:val="20"/>
+          <w:szCs w:val="20"/>
+        </w:rPr>
+      </w:pPr>
+      <w:r>
+        <w:rPr>
+          <w:rFonts w:ascii="Courier New" w:hAnsi="Courier New" w:cs="Courier New"/>
+          <w:noProof/>
+          <w:sz w:val="20"/>
+          <w:szCs w:val="20"/>
+        </w:rPr>
+        <w:t xml:space="preserve">    </w:t>
+      </w:r>
+      <w:r>
+        <w:rPr>
+          <w:rFonts w:ascii="Courier New" w:hAnsi="Courier New" w:cs="Courier New"/>
+          <w:noProof/>
+          <w:color w:val="0000FF"/>
+          <w:sz w:val="20"/>
+          <w:szCs w:val="20"/>
+        </w:rPr>
+        <w:t>private</w:t>
+      </w:r>
+      <w:r>
+        <w:rPr>
+          <w:rFonts w:ascii="Courier New" w:hAnsi="Courier New" w:cs="Courier New"/>
+          <w:noProof/>
+          <w:sz w:val="20"/>
+          <w:szCs w:val="20"/>
+        </w:rPr>
+        <w:t xml:space="preserve"> </w:t>
+      </w:r>
+      <w:r>
+        <w:rPr>
+          <w:rFonts w:ascii="Courier New" w:hAnsi="Courier New" w:cs="Courier New"/>
+          <w:noProof/>
+          <w:color w:val="0000FF"/>
+          <w:sz w:val="20"/>
+          <w:szCs w:val="20"/>
+        </w:rPr>
+        <w:t>int</w:t>
+      </w:r>
+      <w:r>
+        <w:rPr>
+          <w:rFonts w:ascii="Courier New" w:hAnsi="Courier New" w:cs="Courier New"/>
+          <w:noProof/>
+          <w:sz w:val="20"/>
+          <w:szCs w:val="20"/>
+        </w:rPr>
+        <w:t xml:space="preserve"> count(</w:t>
+      </w:r>
+      <w:r>
+        <w:rPr>
+          <w:rFonts w:ascii="Courier New" w:hAnsi="Courier New" w:cs="Courier New"/>
+          <w:noProof/>
+          <w:color w:val="0000FF"/>
+          <w:sz w:val="20"/>
+          <w:szCs w:val="20"/>
+        </w:rPr>
+        <w:t>int</w:t>
+      </w:r>
+      <w:r>
+        <w:rPr>
+          <w:rFonts w:ascii="Courier New" w:hAnsi="Courier New" w:cs="Courier New"/>
+          <w:noProof/>
+          <w:sz w:val="20"/>
+          <w:szCs w:val="20"/>
+        </w:rPr>
+        <w:t xml:space="preserve"> n, </w:t>
+      </w:r>
+      <w:r>
+        <w:rPr>
+          <w:rFonts w:ascii="Courier New" w:hAnsi="Courier New" w:cs="Courier New"/>
+          <w:noProof/>
+          <w:color w:val="0000FF"/>
+          <w:sz w:val="20"/>
+          <w:szCs w:val="20"/>
+        </w:rPr>
+        <w:t>int</w:t>
+      </w:r>
+      <w:r>
+        <w:rPr>
+          <w:rFonts w:ascii="Courier New" w:hAnsi="Courier New" w:cs="Courier New"/>
+          <w:noProof/>
+          <w:sz w:val="20"/>
+          <w:szCs w:val="20"/>
+        </w:rPr>
+        <w:t xml:space="preserve"> lastFactor)</w:t>
+      </w:r>
+    </w:p>
+    <w:p>
+      <w:pPr>
+        <w:autoSpaceDE w:val="0"/>
+        <w:autoSpaceDN w:val="0"/>
+        <w:adjustRightInd w:val="0"/>
+        <w:spacing w:after="0" w:line="240" w:lineRule="auto"/>
+        <w:rPr>
+          <w:rFonts w:ascii="Courier New" w:hAnsi="Courier New" w:cs="Courier New"/>
+          <w:noProof/>
+          <w:sz w:val="20"/>
+          <w:szCs w:val="20"/>
+        </w:rPr>
+      </w:pPr>
+      <w:r>
+        <w:rPr>
+          <w:rFonts w:ascii="Courier New" w:hAnsi="Courier New" w:cs="Courier New"/>
+          <w:noProof/>
+          <w:sz w:val="20"/>
+          <w:szCs w:val="20"/>
+        </w:rPr>
+        <w:t xml:space="preserve">    {</w:t>
+      </w:r>
+    </w:p>
+    <w:p>
+      <w:pPr>
+        <w:autoSpaceDE w:val="0"/>
+        <w:autoSpaceDN w:val="0"/>
+        <w:adjustRightInd w:val="0"/>
+        <w:spacing w:after="0" w:line="240" w:lineRule="auto"/>
+        <w:rPr>
+          <w:rFonts w:ascii="Courier New" w:hAnsi="Courier New" w:cs="Courier New"/>
+          <w:noProof/>
+          <w:sz w:val="20"/>
+          <w:szCs w:val="20"/>
+        </w:rPr>
+      </w:pPr>
+      <w:r>
+        <w:rPr>
+          <w:rFonts w:ascii="Courier New" w:hAnsi="Courier New" w:cs="Courier New"/>
+          <w:noProof/>
+          <w:sz w:val="20"/>
+          <w:szCs w:val="20"/>
+        </w:rPr>
+        <w:t xml:space="preserve">        </w:t>
+      </w:r>
+      <w:r>
+        <w:rPr>
+          <w:rFonts w:ascii="Courier New" w:hAnsi="Courier New" w:cs="Courier New"/>
+          <w:noProof/>
+          <w:color w:val="0000FF"/>
+          <w:sz w:val="20"/>
+          <w:szCs w:val="20"/>
+        </w:rPr>
+        <w:t>int</w:t>
+      </w:r>
+      <w:r>
+        <w:rPr>
+          <w:rFonts w:ascii="Courier New" w:hAnsi="Courier New" w:cs="Courier New"/>
+          <w:noProof/>
+          <w:sz w:val="20"/>
+          <w:szCs w:val="20"/>
+        </w:rPr>
+        <w:t xml:space="preserve"> sum = 0;</w:t>
+      </w:r>
+    </w:p>
+    <w:p>
+      <w:pPr>
+        <w:autoSpaceDE w:val="0"/>
+        <w:autoSpaceDN w:val="0"/>
+        <w:adjustRightInd w:val="0"/>
+        <w:spacing w:after="0" w:line="240" w:lineRule="auto"/>
+        <w:rPr>
+          <w:rFonts w:ascii="Courier New" w:hAnsi="Courier New" w:cs="Courier New"/>
+          <w:noProof/>
+          <w:sz w:val="20"/>
+          <w:szCs w:val="20"/>
+        </w:rPr>
+      </w:pPr>
+      <w:r>
+        <w:rPr>
+          <w:rFonts w:ascii="Courier New" w:hAnsi="Courier New" w:cs="Courier New"/>
+          <w:noProof/>
+          <w:sz w:val="20"/>
+          <w:szCs w:val="20"/>
+        </w:rPr>
+        <w:t xml:space="preserve">        </w:t>
+      </w:r>
+      <w:r>
+        <w:rPr>
+          <w:rFonts w:ascii="Courier New" w:hAnsi="Courier New" w:cs="Courier New"/>
+          <w:noProof/>
+          <w:color w:val="0000FF"/>
+          <w:sz w:val="20"/>
+          <w:szCs w:val="20"/>
+        </w:rPr>
+        <w:t>for</w:t>
+      </w:r>
+      <w:r>
+        <w:rPr>
+          <w:rFonts w:ascii="Courier New" w:hAnsi="Courier New" w:cs="Courier New"/>
+          <w:noProof/>
+          <w:sz w:val="20"/>
+          <w:szCs w:val="20"/>
+        </w:rPr>
+        <w:t xml:space="preserve"> (</w:t>
+      </w:r>
+      <w:r>
+        <w:rPr>
+          <w:rFonts w:ascii="Courier New" w:hAnsi="Courier New" w:cs="Courier New"/>
+          <w:noProof/>
+          <w:color w:val="0000FF"/>
+          <w:sz w:val="20"/>
+          <w:szCs w:val="20"/>
+        </w:rPr>
+        <w:t>int</w:t>
+      </w:r>
+      <w:r>
+        <w:rPr>
+          <w:rFonts w:ascii="Courier New" w:hAnsi="Courier New" w:cs="Courier New"/>
+          <w:noProof/>
+          <w:sz w:val="20"/>
+          <w:szCs w:val="20"/>
+        </w:rPr>
+        <w:t xml:space="preserve"> i = lastFactor; i * i &lt;= n; i++)</w:t>
+      </w:r>
+    </w:p>
+    <w:p>
+      <w:pPr>
+        <w:autoSpaceDE w:val="0"/>
+        <w:autoSpaceDN w:val="0"/>
+        <w:adjustRightInd w:val="0"/>
+        <w:spacing w:after="0" w:line="240" w:lineRule="auto"/>
+        <w:rPr>
+          <w:rFonts w:ascii="Courier New" w:hAnsi="Courier New" w:cs="Courier New"/>
+          <w:noProof/>
+          <w:sz w:val="20"/>
+          <w:szCs w:val="20"/>
+        </w:rPr>
+      </w:pPr>
+      <w:r>
+        <w:rPr>
+          <w:rFonts w:ascii="Courier New" w:hAnsi="Courier New" w:cs="Courier New"/>
+          <w:noProof/>
+          <w:sz w:val="20"/>
+          <w:szCs w:val="20"/>
+        </w:rPr>
+        <w:t xml:space="preserve">            </w:t>
+      </w:r>
+      <w:r>
+        <w:rPr>
+          <w:rFonts w:ascii="Courier New" w:hAnsi="Courier New" w:cs="Courier New"/>
+          <w:noProof/>
+          <w:color w:val="0000FF"/>
+          <w:sz w:val="20"/>
+          <w:szCs w:val="20"/>
+        </w:rPr>
+        <w:t>if</w:t>
+      </w:r>
+      <w:r>
+        <w:rPr>
+          <w:rFonts w:ascii="Courier New" w:hAnsi="Courier New" w:cs="Courier New"/>
+          <w:noProof/>
+          <w:sz w:val="20"/>
+          <w:szCs w:val="20"/>
+        </w:rPr>
+        <w:t xml:space="preserve"> (n % i == 0)</w:t>
+      </w:r>
+    </w:p>
+    <w:p>
+      <w:pPr>
+        <w:autoSpaceDE w:val="0"/>
+        <w:autoSpaceDN w:val="0"/>
+        <w:adjustRightInd w:val="0"/>
+        <w:spacing w:after="0" w:line="240" w:lineRule="auto"/>
+        <w:rPr>
+          <w:rFonts w:ascii="Courier New" w:hAnsi="Courier New" w:cs="Courier New"/>
+          <w:noProof/>
+          <w:sz w:val="20"/>
+          <w:szCs w:val="20"/>
+        </w:rPr>
+      </w:pPr>
+      <w:r>
+        <w:rPr>
+          <w:rFonts w:ascii="Courier New" w:hAnsi="Courier New" w:cs="Courier New"/>
+          <w:noProof/>
+          <w:sz w:val="20"/>
+          <w:szCs w:val="20"/>
+        </w:rPr>
+        <w:t xml:space="preserve">                sum += 1 + count(n / i, i);</w:t>
+      </w:r>
+    </w:p>
+    <w:p>
+      <w:pPr>
+        <w:autoSpaceDE w:val="0"/>
+        <w:autoSpaceDN w:val="0"/>
+        <w:adjustRightInd w:val="0"/>
+        <w:spacing w:after="0" w:line="240" w:lineRule="auto"/>
+        <w:rPr>
+          <w:rFonts w:ascii="Courier New" w:hAnsi="Courier New" w:cs="Courier New"/>
+          <w:noProof/>
+          <w:sz w:val="20"/>
+          <w:szCs w:val="20"/>
+        </w:rPr>
+      </w:pPr>
+      <w:r>
+        <w:rPr>
+          <w:rFonts w:ascii="Courier New" w:hAnsi="Courier New" w:cs="Courier New"/>
+          <w:noProof/>
+          <w:sz w:val="20"/>
+          <w:szCs w:val="20"/>
+        </w:rPr>
+        <w:t xml:space="preserve">        </w:t>
+      </w:r>
+      <w:r>
+        <w:rPr>
+          <w:rFonts w:ascii="Courier New" w:hAnsi="Courier New" w:cs="Courier New"/>
+          <w:noProof/>
+          <w:color w:val="0000FF"/>
+          <w:sz w:val="20"/>
+          <w:szCs w:val="20"/>
+        </w:rPr>
+        <w:t>return</w:t>
+      </w:r>
+      <w:r>
+        <w:rPr>
+          <w:rFonts w:ascii="Courier New" w:hAnsi="Courier New" w:cs="Courier New"/>
+          <w:noProof/>
+          <w:sz w:val="20"/>
+          <w:szCs w:val="20"/>
+        </w:rPr>
+        <w:t xml:space="preserve"> sum;</w:t>
+      </w:r>
+    </w:p>
+    <w:p>
+      <w:pPr>
+        <w:autoSpaceDE w:val="0"/>
+        <w:autoSpaceDN w:val="0"/>
+        <w:adjustRightInd w:val="0"/>
+        <w:spacing w:after="0" w:line="240" w:lineRule="auto"/>
+        <w:rPr>
+          <w:rFonts w:ascii="Courier New" w:hAnsi="Courier New" w:cs="Courier New"/>
+          <w:noProof/>
+          <w:sz w:val="20"/>
+          <w:szCs w:val="20"/>
+        </w:rPr>
+      </w:pPr>
+      <w:r>
+        <w:rPr>
+          <w:rFonts w:ascii="Courier New" w:hAnsi="Courier New" w:cs="Courier New"/>
+          <w:noProof/>
+          <w:sz w:val="20"/>
+          <w:szCs w:val="20"/>
+        </w:rPr>
+        <w:t xml:space="preserve">    }</w:t>
+      </w:r>
+    </w:p>
+    <w:p>
+      <w:pPr>
+        <w:autoSpaceDE w:val="0"/>
+        <w:autoSpaceDN w:val="0"/>
+        <w:adjustRightInd w:val="0"/>
+        <w:spacing w:after="0" w:line="240" w:lineRule="auto"/>
+        <w:rPr>
+          <w:rFonts w:ascii="Courier New" w:hAnsi="Courier New" w:cs="Courier New"/>
+          <w:noProof/>
+          <w:sz w:val="20"/>
+          <w:szCs w:val="20"/>
+        </w:rPr>
+      </w:pPr>
+    </w:p>
+    <w:p>
+      <w:pPr>
+        <w:autoSpaceDE w:val="0"/>
+        <w:autoSpaceDN w:val="0"/>
+        <w:adjustRightInd w:val="0"/>
+        <w:spacing w:after="0" w:line="240" w:lineRule="auto"/>
+        <w:rPr>
+          <w:rFonts w:ascii="Courier New" w:hAnsi="Courier New" w:cs="Courier New"/>
+          <w:noProof/>
+          <w:sz w:val="20"/>
+          <w:szCs w:val="20"/>
+        </w:rPr>
+      </w:pPr>
+      <w:r>
+        <w:rPr>
+          <w:b/>
+        </w:rPr>
+        <w:t>Resizing an Array</w:t>
+      </w:r>
+    </w:p>
+    <w:p>
+      <w:pPr>
+        <w:autoSpaceDE w:val="0"/>
+        <w:autoSpaceDN w:val="0"/>
+        <w:adjustRightInd w:val="0"/>
+        <w:spacing w:after="0" w:line="240" w:lineRule="auto"/>
+        <w:rPr>
+          <w:rFonts w:ascii="Courier New" w:hAnsi="Courier New" w:cs="Courier New"/>
+          <w:noProof/>
+          <w:sz w:val="20"/>
+          <w:szCs w:val="20"/>
+        </w:rPr>
+      </w:pPr>
+      <w:r>
+        <w:rPr>
+          <w:rFonts w:ascii="Courier New" w:hAnsi="Courier New" w:cs="Courier New"/>
+          <w:noProof/>
+          <w:color w:val="0000FF"/>
+          <w:sz w:val="20"/>
+          <w:szCs w:val="20"/>
+        </w:rPr>
+        <w:tab/>
+        <w:t xml:space="preserve">  int</w:t>
+      </w:r>
+      <w:r>
+        <w:rPr>
+          <w:rFonts w:ascii="Courier New" w:hAnsi="Courier New" w:cs="Courier New"/>
+          <w:noProof/>
+          <w:sz w:val="20"/>
+          <w:szCs w:val="20"/>
+        </w:rPr>
+        <w:t xml:space="preserve"> m = </w:t>
+      </w:r>
+      <w:r>
+        <w:rPr>
+          <w:rFonts w:ascii="Courier New" w:hAnsi="Courier New" w:cs="Courier New"/>
+          <w:noProof/>
+          <w:color w:val="2B91AF"/>
+          <w:sz w:val="20"/>
+          <w:szCs w:val="20"/>
+        </w:rPr>
+        <w:t>Math</w:t>
+      </w:r>
+      <w:r>
+        <w:rPr>
+          <w:rFonts w:ascii="Courier New" w:hAnsi="Courier New" w:cs="Courier New"/>
+          <w:noProof/>
+          <w:sz w:val="20"/>
+          <w:szCs w:val="20"/>
+        </w:rPr>
+        <w:t>.Min(50, n);</w:t>
+      </w:r>
+    </w:p>
+    <w:p>
+      <w:pPr>
+        <w:autoSpaceDE w:val="0"/>
+        <w:autoSpaceDN w:val="0"/>
+        <w:adjustRightInd w:val="0"/>
+        <w:spacing w:after="0" w:line="240" w:lineRule="auto"/>
+        <w:rPr>
+          <w:rFonts w:ascii="Courier New" w:hAnsi="Courier New" w:cs="Courier New"/>
+          <w:noProof/>
+          <w:sz w:val="20"/>
+          <w:szCs w:val="20"/>
+        </w:rPr>
+      </w:pPr>
+      <w:r>
+        <w:rPr>
+          <w:rFonts w:ascii="Courier New" w:hAnsi="Courier New" w:cs="Courier New"/>
+          <w:noProof/>
+          <w:sz w:val="20"/>
+          <w:szCs w:val="20"/>
+        </w:rPr>
+        <w:t xml:space="preserve">        </w:t>
+      </w:r>
+      <w:r>
+        <w:rPr>
+          <w:rFonts w:ascii="Courier New" w:hAnsi="Courier New" w:cs="Courier New"/>
+          <w:noProof/>
+          <w:color w:val="2B91AF"/>
+          <w:sz w:val="20"/>
+          <w:szCs w:val="20"/>
+        </w:rPr>
+        <w:t>Array</w:t>
+      </w:r>
+      <w:r>
+        <w:rPr>
+          <w:rFonts w:ascii="Courier New" w:hAnsi="Courier New" w:cs="Courier New"/>
+          <w:noProof/>
+          <w:sz w:val="20"/>
+          <w:szCs w:val="20"/>
+        </w:rPr>
+        <w:t>.Resize(</w:t>
+      </w:r>
+      <w:r>
+        <w:rPr>
+          <w:rFonts w:ascii="Courier New" w:hAnsi="Courier New" w:cs="Courier New"/>
+          <w:noProof/>
+          <w:color w:val="0000FF"/>
+          <w:sz w:val="20"/>
+          <w:szCs w:val="20"/>
+        </w:rPr>
+        <w:t>ref</w:t>
+      </w:r>
+      <w:r>
+        <w:rPr>
+          <w:rFonts w:ascii="Courier New" w:hAnsi="Courier New" w:cs="Courier New"/>
+          <w:noProof/>
+          <w:sz w:val="20"/>
+          <w:szCs w:val="20"/>
+        </w:rPr>
+        <w:t xml:space="preserve"> s, m);</w:t>
+      </w:r>
+    </w:p>
+    <w:p>
+      <w:pPr>
+        <w:autoSpaceDE w:val="0"/>
+        <w:autoSpaceDN w:val="0"/>
+        <w:adjustRightInd w:val="0"/>
+        <w:spacing w:after="0" w:line="240" w:lineRule="auto"/>
+        <w:rPr>
+          <w:rFonts w:ascii="Courier New" w:hAnsi="Courier New" w:cs="Courier New"/>
+          <w:noProof/>
+          <w:sz w:val="20"/>
+          <w:szCs w:val="20"/>
+        </w:rPr>
+      </w:pPr>
+      <w:r>
+        <w:rPr>
+          <w:rFonts w:ascii="Courier New" w:hAnsi="Courier New" w:cs="Courier New"/>
+          <w:noProof/>
+          <w:sz w:val="20"/>
+          <w:szCs w:val="20"/>
+        </w:rPr>
+        <w:t xml:space="preserve">        </w:t>
+      </w:r>
+      <w:r>
+        <w:rPr>
+          <w:rFonts w:ascii="Courier New" w:hAnsi="Courier New" w:cs="Courier New"/>
+          <w:noProof/>
+          <w:color w:val="0000FF"/>
+          <w:sz w:val="20"/>
+          <w:szCs w:val="20"/>
+        </w:rPr>
+        <w:t>return</w:t>
+      </w:r>
+      <w:r>
+        <w:rPr>
+          <w:rFonts w:ascii="Courier New" w:hAnsi="Courier New" w:cs="Courier New"/>
+          <w:noProof/>
+          <w:sz w:val="20"/>
+          <w:szCs w:val="20"/>
+        </w:rPr>
+        <w:t xml:space="preserve"> s;</w:t>
+      </w:r>
+    </w:p>
+    <w:p>
+      <w:pPr>
+        <w:autoSpaceDE w:val="0"/>
+        <w:autoSpaceDN w:val="0"/>
+        <w:adjustRightInd w:val="0"/>
+        <w:spacing w:after="0" w:line="240" w:lineRule="auto"/>
+        <w:rPr>
+          <w:rFonts w:ascii="Courier New" w:hAnsi="Courier New" w:cs="Courier New"/>
+          <w:noProof/>
+          <w:color w:val="008000"/>
+          <w:sz w:val="20"/>
+          <w:szCs w:val="20"/>
+        </w:rPr>
+      </w:pPr>
+      <w:r>
+        <w:rPr>
+          <w:rFonts w:ascii="Courier New" w:hAnsi="Courier New" w:cs="Courier New"/>
+          <w:noProof/>
+          <w:sz w:val="20"/>
+          <w:szCs w:val="20"/>
+        </w:rPr>
+        <w:t xml:space="preserve">        </w:t>
+      </w:r>
+      <w:r>
+        <w:rPr>
+          <w:rFonts w:ascii="Courier New" w:hAnsi="Courier New" w:cs="Courier New"/>
+          <w:noProof/>
+          <w:color w:val="008000"/>
+          <w:sz w:val="20"/>
+          <w:szCs w:val="20"/>
+        </w:rPr>
+        <w:t>//Alternate way to resize array by creating another</w:t>
+      </w:r>
+    </w:p>
+    <w:p>
+      <w:pPr>
+        <w:autoSpaceDE w:val="0"/>
+        <w:autoSpaceDN w:val="0"/>
+        <w:adjustRightInd w:val="0"/>
+        <w:spacing w:after="0" w:line="240" w:lineRule="auto"/>
+        <w:rPr>
+          <w:rFonts w:ascii="Courier New" w:hAnsi="Courier New" w:cs="Courier New"/>
+          <w:noProof/>
+          <w:sz w:val="20"/>
+          <w:szCs w:val="20"/>
+        </w:rPr>
+      </w:pPr>
+      <w:r>
+        <w:rPr>
+          <w:rFonts w:ascii="Courier New" w:hAnsi="Courier New" w:cs="Courier New"/>
+          <w:noProof/>
+          <w:sz w:val="20"/>
+          <w:szCs w:val="20"/>
+        </w:rPr>
+        <w:t xml:space="preserve">        </w:t>
+      </w:r>
+      <w:r>
+        <w:rPr>
+          <w:rFonts w:ascii="Courier New" w:hAnsi="Courier New" w:cs="Courier New"/>
+          <w:noProof/>
+          <w:color w:val="0000FF"/>
+          <w:sz w:val="20"/>
+          <w:szCs w:val="20"/>
+        </w:rPr>
+        <w:t>string</w:t>
+      </w:r>
+      <w:r>
+        <w:rPr>
+          <w:rFonts w:ascii="Courier New" w:hAnsi="Courier New" w:cs="Courier New"/>
+          <w:noProof/>
+          <w:sz w:val="20"/>
+          <w:szCs w:val="20"/>
+        </w:rPr>
+        <w:t xml:space="preserve">[] ns = </w:t>
+      </w:r>
+      <w:r>
+        <w:rPr>
+          <w:rFonts w:ascii="Courier New" w:hAnsi="Courier New" w:cs="Courier New"/>
+          <w:noProof/>
+          <w:color w:val="0000FF"/>
+          <w:sz w:val="20"/>
+          <w:szCs w:val="20"/>
+        </w:rPr>
+        <w:t>new</w:t>
+      </w:r>
+      <w:r>
+        <w:rPr>
+          <w:rFonts w:ascii="Courier New" w:hAnsi="Courier New" w:cs="Courier New"/>
+          <w:noProof/>
+          <w:sz w:val="20"/>
+          <w:szCs w:val="20"/>
+        </w:rPr>
+        <w:t xml:space="preserve"> </w:t>
+      </w:r>
+      <w:r>
+        <w:rPr>
+          <w:rFonts w:ascii="Courier New" w:hAnsi="Courier New" w:cs="Courier New"/>
+          <w:noProof/>
+          <w:color w:val="0000FF"/>
+          <w:sz w:val="20"/>
+          <w:szCs w:val="20"/>
+        </w:rPr>
+        <w:t>string</w:t>
+      </w:r>
+      <w:r>
+        <w:rPr>
+          <w:rFonts w:ascii="Courier New" w:hAnsi="Courier New" w:cs="Courier New"/>
+          <w:noProof/>
+          <w:sz w:val="20"/>
+          <w:szCs w:val="20"/>
+        </w:rPr>
+        <w:t>[m];</w:t>
+      </w:r>
+    </w:p>
+    <w:p>
+      <w:pPr>
+        <w:autoSpaceDE w:val="0"/>
+        <w:autoSpaceDN w:val="0"/>
+        <w:adjustRightInd w:val="0"/>
+        <w:spacing w:after="0" w:line="240" w:lineRule="auto"/>
+        <w:rPr>
+          <w:rFonts w:ascii="Courier New" w:hAnsi="Courier New" w:cs="Courier New"/>
+          <w:noProof/>
+          <w:sz w:val="20"/>
+          <w:szCs w:val="20"/>
+        </w:rPr>
+      </w:pPr>
+      <w:r>
+        <w:rPr>
+          <w:rFonts w:ascii="Courier New" w:hAnsi="Courier New" w:cs="Courier New"/>
+          <w:noProof/>
+          <w:sz w:val="20"/>
+          <w:szCs w:val="20"/>
+        </w:rPr>
+        <w:t xml:space="preserve">        </w:t>
+      </w:r>
+      <w:r>
+        <w:rPr>
+          <w:rFonts w:ascii="Courier New" w:hAnsi="Courier New" w:cs="Courier New"/>
+          <w:noProof/>
+          <w:color w:val="0000FF"/>
+          <w:sz w:val="20"/>
+          <w:szCs w:val="20"/>
+        </w:rPr>
+        <w:t>for</w:t>
+      </w:r>
+      <w:r>
+        <w:rPr>
+          <w:rFonts w:ascii="Courier New" w:hAnsi="Courier New" w:cs="Courier New"/>
+          <w:noProof/>
+          <w:sz w:val="20"/>
+          <w:szCs w:val="20"/>
+        </w:rPr>
+        <w:t xml:space="preserve"> (</w:t>
+      </w:r>
+      <w:r>
+        <w:rPr>
+          <w:rFonts w:ascii="Courier New" w:hAnsi="Courier New" w:cs="Courier New"/>
+          <w:noProof/>
+          <w:color w:val="0000FF"/>
+          <w:sz w:val="20"/>
+          <w:szCs w:val="20"/>
+        </w:rPr>
+        <w:t>int</w:t>
+      </w:r>
+      <w:r>
+        <w:rPr>
+          <w:rFonts w:ascii="Courier New" w:hAnsi="Courier New" w:cs="Courier New"/>
+          <w:noProof/>
+          <w:sz w:val="20"/>
+          <w:szCs w:val="20"/>
+        </w:rPr>
+        <w:t xml:space="preserve"> i = 0; i &lt; m; i++)</w:t>
+      </w:r>
+    </w:p>
+    <w:p>
+      <w:pPr>
+        <w:autoSpaceDE w:val="0"/>
+        <w:autoSpaceDN w:val="0"/>
+        <w:adjustRightInd w:val="0"/>
+        <w:spacing w:after="0" w:line="240" w:lineRule="auto"/>
+        <w:rPr>
+          <w:rFonts w:ascii="Courier New" w:hAnsi="Courier New" w:cs="Courier New"/>
+          <w:noProof/>
+          <w:sz w:val="20"/>
+          <w:szCs w:val="20"/>
+        </w:rPr>
+      </w:pPr>
+      <w:r>
+        <w:rPr>
+          <w:rFonts w:ascii="Courier New" w:hAnsi="Courier New" w:cs="Courier New"/>
+          <w:noProof/>
+          <w:sz w:val="20"/>
+          <w:szCs w:val="20"/>
+        </w:rPr>
+        <w:t xml:space="preserve">            ns[i] = s[i];</w:t>
+      </w:r>
+    </w:p>
+    <w:p>
+      <w:pPr>
+        <w:autoSpaceDE w:val="0"/>
+        <w:autoSpaceDN w:val="0"/>
+        <w:adjustRightInd w:val="0"/>
+        <w:spacing w:after="0" w:line="240" w:lineRule="auto"/>
+        <w:rPr>
+          <w:rFonts w:ascii="Courier New" w:hAnsi="Courier New" w:cs="Courier New"/>
+          <w:noProof/>
+          <w:sz w:val="20"/>
+          <w:szCs w:val="20"/>
+        </w:rPr>
+      </w:pPr>
+      <w:r>
+        <w:rPr>
+          <w:rFonts w:ascii="Courier New" w:hAnsi="Courier New" w:cs="Courier New"/>
+          <w:noProof/>
+          <w:sz w:val="20"/>
+          <w:szCs w:val="20"/>
+        </w:rPr>
+        <w:t xml:space="preserve">        </w:t>
+      </w:r>
+      <w:r>
+        <w:rPr>
+          <w:rFonts w:ascii="Courier New" w:hAnsi="Courier New" w:cs="Courier New"/>
+          <w:noProof/>
+          <w:color w:val="0000FF"/>
+          <w:sz w:val="20"/>
+          <w:szCs w:val="20"/>
+        </w:rPr>
+        <w:t>return</w:t>
+      </w:r>
+      <w:r>
+        <w:rPr>
+          <w:rFonts w:ascii="Courier New" w:hAnsi="Courier New" w:cs="Courier New"/>
+          <w:noProof/>
+          <w:sz w:val="20"/>
+          <w:szCs w:val="20"/>
+        </w:rPr>
+        <w:t xml:space="preserve"> ns;  </w:t>
+      </w:r>
+    </w:p>
+    <w:p>
+      <w:pPr>
+        <w:autoSpaceDE w:val="0"/>
+        <w:autoSpaceDN w:val="0"/>
+        <w:adjustRightInd w:val="0"/>
+        <w:spacing w:after="0" w:line="240" w:lineRule="auto"/>
+        <w:rPr>
+          <w:rFonts w:ascii="Courier New" w:hAnsi="Courier New" w:cs="Courier New"/>
+          <w:noProof/>
+          <w:sz w:val="20"/>
+          <w:szCs w:val="20"/>
+        </w:rPr>
+      </w:pPr>
+    </w:p>
+    <w:p>
+      <w:pPr>
+        <w:autoSpaceDE w:val="0"/>
+        <w:autoSpaceDN w:val="0"/>
+        <w:adjustRightInd w:val="0"/>
+        <w:spacing w:after="0" w:line="240" w:lineRule="auto"/>
+        <w:rPr>
+          <w:rFonts w:ascii="Courier New" w:hAnsi="Courier New" w:cs="Courier New"/>
+          <w:noProof/>
+          <w:sz w:val="20"/>
+          <w:szCs w:val="20"/>
+        </w:rPr>
+      </w:pPr>
+      <w:r>
+        <w:rPr>
+          <w:b/>
+        </w:rPr>
+        <w:t>Precision for Double (eps = 1e-15)</w:t>
+      </w:r>
+    </w:p>
+    <w:p>
+      <w:pPr>
+        <w:autoSpaceDE w:val="0"/>
+        <w:autoSpaceDN w:val="0"/>
+        <w:adjustRightInd w:val="0"/>
+        <w:spacing w:after="0" w:line="240" w:lineRule="auto"/>
+        <w:rPr>
+          <w:rFonts w:ascii="Courier New" w:hAnsi="Courier New" w:cs="Courier New"/>
+          <w:noProof/>
+          <w:sz w:val="20"/>
+          <w:szCs w:val="20"/>
+        </w:rPr>
+      </w:pPr>
+    </w:p>
+    <w:p>
+      <w:pPr>
+        <w:autoSpaceDE w:val="0"/>
+        <w:autoSpaceDN w:val="0"/>
+        <w:adjustRightInd w:val="0"/>
+        <w:spacing w:after="0" w:line="240" w:lineRule="auto"/>
+        <w:rPr>
+          <w:rFonts w:ascii="Courier New" w:hAnsi="Courier New" w:cs="Courier New"/>
+          <w:noProof/>
+          <w:sz w:val="20"/>
+          <w:szCs w:val="20"/>
+        </w:rPr>
+      </w:pPr>
+      <w:r>
+        <w:rPr>
+          <w:rFonts w:ascii="Courier New" w:hAnsi="Courier New" w:cs="Courier New"/>
+          <w:noProof/>
+          <w:sz w:val="20"/>
+          <w:szCs w:val="20"/>
+        </w:rPr>
         <w:lastRenderedPageBreak/>
         <w:t xml:space="preserve">        </w:t>
       </w:r>
@@ -54887,1017 +56890,47 @@
           <w:sz w:val="20"/>
           <w:szCs w:val="20"/>
         </w:rPr>
-        <w:t>static</w:t>
-      </w:r>
-      <w:r>
-        <w:rPr>
-          <w:rFonts w:ascii="Courier New" w:hAnsi="Courier New" w:cs="Courier New"/>
-          <w:noProof/>
-          <w:sz w:val="20"/>
-          <w:szCs w:val="20"/>
-        </w:rPr>
-        <w:t xml:space="preserve"> </w:t>
-      </w:r>
-      <w:r>
-        <w:rPr>
-          <w:rFonts w:ascii="Courier New" w:hAnsi="Courier New" w:cs="Courier New"/>
-          <w:noProof/>
-          <w:color w:val="0000FF"/>
-          <w:sz w:val="20"/>
-          <w:szCs w:val="20"/>
-        </w:rPr>
-        <w:t>long</w:t>
-      </w:r>
-      <w:r>
-        <w:rPr>
-          <w:rFonts w:ascii="Courier New" w:hAnsi="Courier New" w:cs="Courier New"/>
-          <w:noProof/>
-          <w:sz w:val="20"/>
-          <w:szCs w:val="20"/>
-        </w:rPr>
-        <w:t xml:space="preserve"> GCD(</w:t>
-      </w:r>
-      <w:r>
-        <w:rPr>
-          <w:rFonts w:ascii="Courier New" w:hAnsi="Courier New" w:cs="Courier New"/>
-          <w:noProof/>
-          <w:color w:val="0000FF"/>
-          <w:sz w:val="20"/>
-          <w:szCs w:val="20"/>
-        </w:rPr>
-        <w:t>long</w:t>
-      </w:r>
-      <w:r>
-        <w:rPr>
-          <w:rFonts w:ascii="Courier New" w:hAnsi="Courier New" w:cs="Courier New"/>
-          <w:noProof/>
-          <w:sz w:val="20"/>
-          <w:szCs w:val="20"/>
-        </w:rPr>
-        <w:t xml:space="preserve"> a, </w:t>
-      </w:r>
-      <w:r>
-        <w:rPr>
-          <w:rFonts w:ascii="Courier New" w:hAnsi="Courier New" w:cs="Courier New"/>
-          <w:noProof/>
-          <w:color w:val="0000FF"/>
-          <w:sz w:val="20"/>
-          <w:szCs w:val="20"/>
-        </w:rPr>
-        <w:t>long</w:t>
-      </w:r>
-      <w:r>
-        <w:rPr>
-          <w:rFonts w:ascii="Courier New" w:hAnsi="Courier New" w:cs="Courier New"/>
-          <w:noProof/>
-          <w:sz w:val="20"/>
-          <w:szCs w:val="20"/>
-        </w:rPr>
-        <w:t xml:space="preserve"> b)</w:t>
-      </w:r>
-    </w:p>
-    <w:p>
-      <w:pPr>
-        <w:autoSpaceDE w:val="0"/>
-        <w:autoSpaceDN w:val="0"/>
-        <w:adjustRightInd w:val="0"/>
-        <w:spacing w:after="0" w:line="240" w:lineRule="auto"/>
-        <w:rPr>
-          <w:rFonts w:ascii="Courier New" w:hAnsi="Courier New" w:cs="Courier New"/>
-          <w:noProof/>
-          <w:sz w:val="20"/>
-          <w:szCs w:val="20"/>
-        </w:rPr>
-      </w:pPr>
-      <w:r>
-        <w:rPr>
-          <w:rFonts w:ascii="Courier New" w:hAnsi="Courier New" w:cs="Courier New"/>
-          <w:noProof/>
-          <w:sz w:val="20"/>
-          <w:szCs w:val="20"/>
-        </w:rPr>
-        <w:t xml:space="preserve">        {</w:t>
-      </w:r>
-    </w:p>
-    <w:p>
-      <w:pPr>
-        <w:autoSpaceDE w:val="0"/>
-        <w:autoSpaceDN w:val="0"/>
-        <w:adjustRightInd w:val="0"/>
-        <w:spacing w:after="0" w:line="240" w:lineRule="auto"/>
-        <w:rPr>
-          <w:rFonts w:ascii="Courier New" w:hAnsi="Courier New" w:cs="Courier New"/>
-          <w:noProof/>
-          <w:sz w:val="20"/>
-          <w:szCs w:val="20"/>
-        </w:rPr>
-      </w:pPr>
-      <w:r>
-        <w:rPr>
-          <w:rFonts w:ascii="Courier New" w:hAnsi="Courier New" w:cs="Courier New"/>
-          <w:noProof/>
-          <w:sz w:val="20"/>
-          <w:szCs w:val="20"/>
-        </w:rPr>
-        <w:t xml:space="preserve">            </w:t>
-      </w:r>
-      <w:r>
-        <w:rPr>
-          <w:rFonts w:ascii="Courier New" w:hAnsi="Courier New" w:cs="Courier New"/>
-          <w:noProof/>
-          <w:color w:val="0000FF"/>
-          <w:sz w:val="20"/>
-          <w:szCs w:val="20"/>
-        </w:rPr>
-        <w:t>if</w:t>
-      </w:r>
-      <w:r>
-        <w:rPr>
-          <w:rFonts w:ascii="Courier New" w:hAnsi="Courier New" w:cs="Courier New"/>
-          <w:noProof/>
-          <w:sz w:val="20"/>
-          <w:szCs w:val="20"/>
-        </w:rPr>
-        <w:t xml:space="preserve"> (b == 0) </w:t>
-      </w:r>
-      <w:r>
-        <w:rPr>
-          <w:rFonts w:ascii="Courier New" w:hAnsi="Courier New" w:cs="Courier New"/>
-          <w:noProof/>
-          <w:color w:val="0000FF"/>
-          <w:sz w:val="20"/>
-          <w:szCs w:val="20"/>
-        </w:rPr>
-        <w:t>return</w:t>
-      </w:r>
-      <w:r>
-        <w:rPr>
-          <w:rFonts w:ascii="Courier New" w:hAnsi="Courier New" w:cs="Courier New"/>
-          <w:noProof/>
-          <w:sz w:val="20"/>
-          <w:szCs w:val="20"/>
-        </w:rPr>
-        <w:t xml:space="preserve"> a;</w:t>
-      </w:r>
-    </w:p>
-    <w:p>
-      <w:pPr>
-        <w:autoSpaceDE w:val="0"/>
-        <w:autoSpaceDN w:val="0"/>
-        <w:adjustRightInd w:val="0"/>
-        <w:spacing w:after="0" w:line="240" w:lineRule="auto"/>
-        <w:rPr>
-          <w:rFonts w:ascii="Courier New" w:hAnsi="Courier New" w:cs="Courier New"/>
-          <w:noProof/>
-          <w:sz w:val="20"/>
-          <w:szCs w:val="20"/>
-        </w:rPr>
-      </w:pPr>
-      <w:r>
-        <w:rPr>
-          <w:rFonts w:ascii="Courier New" w:hAnsi="Courier New" w:cs="Courier New"/>
-          <w:noProof/>
-          <w:sz w:val="20"/>
-          <w:szCs w:val="20"/>
-        </w:rPr>
-        <w:t xml:space="preserve">            </w:t>
-      </w:r>
-      <w:r>
-        <w:rPr>
-          <w:rFonts w:ascii="Courier New" w:hAnsi="Courier New" w:cs="Courier New"/>
-          <w:noProof/>
-          <w:color w:val="0000FF"/>
-          <w:sz w:val="20"/>
-          <w:szCs w:val="20"/>
-        </w:rPr>
-        <w:t>return</w:t>
-      </w:r>
-      <w:r>
-        <w:rPr>
-          <w:rFonts w:ascii="Courier New" w:hAnsi="Courier New" w:cs="Courier New"/>
-          <w:noProof/>
-          <w:sz w:val="20"/>
-          <w:szCs w:val="20"/>
-        </w:rPr>
-        <w:t xml:space="preserve"> GCD(b, a % b);</w:t>
-      </w:r>
-    </w:p>
-    <w:p>
-      <w:pPr>
-        <w:autoSpaceDE w:val="0"/>
-        <w:autoSpaceDN w:val="0"/>
-        <w:adjustRightInd w:val="0"/>
-        <w:spacing w:after="0" w:line="240" w:lineRule="auto"/>
-        <w:rPr>
-          <w:rFonts w:ascii="Courier New" w:hAnsi="Courier New" w:cs="Courier New"/>
-          <w:noProof/>
-          <w:sz w:val="20"/>
-          <w:szCs w:val="20"/>
-        </w:rPr>
-      </w:pPr>
-      <w:r>
-        <w:rPr>
-          <w:rFonts w:ascii="Courier New" w:hAnsi="Courier New" w:cs="Courier New"/>
-          <w:noProof/>
-          <w:sz w:val="20"/>
-          <w:szCs w:val="20"/>
-        </w:rPr>
-        <w:t xml:space="preserve">        }</w:t>
-      </w:r>
-    </w:p>
-    <w:p>
-      <w:pPr>
-        <w:autoSpaceDE w:val="0"/>
-        <w:autoSpaceDN w:val="0"/>
-        <w:adjustRightInd w:val="0"/>
-        <w:spacing w:after="0" w:line="240" w:lineRule="auto"/>
-        <w:rPr>
-          <w:rFonts w:ascii="Consolas" w:hAnsi="Consolas" w:cs="Consolas"/>
-          <w:sz w:val="19"/>
-          <w:szCs w:val="19"/>
-        </w:rPr>
-      </w:pPr>
-    </w:p>
-    <w:p>
-      <w:pPr>
-        <w:autoSpaceDE w:val="0"/>
-        <w:autoSpaceDN w:val="0"/>
-        <w:adjustRightInd w:val="0"/>
-        <w:spacing w:after="0" w:line="240" w:lineRule="auto"/>
-        <w:rPr>
-          <w:rFonts w:ascii="Courier New" w:hAnsi="Courier New" w:cs="Courier New"/>
-          <w:noProof/>
-          <w:sz w:val="20"/>
-          <w:szCs w:val="20"/>
-        </w:rPr>
-      </w:pPr>
-    </w:p>
-    <w:p>
-      <w:pPr>
-        <w:autoSpaceDE w:val="0"/>
-        <w:autoSpaceDN w:val="0"/>
-        <w:adjustRightInd w:val="0"/>
-        <w:spacing w:after="0" w:line="240" w:lineRule="auto"/>
-        <w:rPr>
-          <w:rFonts w:ascii="Courier New" w:hAnsi="Courier New" w:cs="Courier New"/>
-          <w:noProof/>
-          <w:sz w:val="20"/>
-          <w:szCs w:val="20"/>
-        </w:rPr>
-      </w:pPr>
-      <w:r>
-        <w:rPr>
-          <w:b/>
-        </w:rPr>
-        <w:t>Get next Permutation of characters</w:t>
-      </w:r>
-    </w:p>
-    <w:p>
-      <w:pPr>
-        <w:autoSpaceDE w:val="0"/>
-        <w:autoSpaceDN w:val="0"/>
-        <w:adjustRightInd w:val="0"/>
-        <w:spacing w:after="0" w:line="240" w:lineRule="auto"/>
-        <w:rPr>
-          <w:rFonts w:ascii="Courier New" w:hAnsi="Courier New" w:cs="Courier New"/>
-          <w:noProof/>
-          <w:sz w:val="20"/>
-          <w:szCs w:val="20"/>
-        </w:rPr>
-      </w:pPr>
-    </w:p>
-    <w:p>
-      <w:pPr>
-        <w:autoSpaceDE w:val="0"/>
-        <w:autoSpaceDN w:val="0"/>
-        <w:adjustRightInd w:val="0"/>
-        <w:spacing w:after="0" w:line="240" w:lineRule="auto"/>
-        <w:rPr>
-          <w:rFonts w:ascii="Courier New" w:hAnsi="Courier New" w:cs="Courier New"/>
-          <w:noProof/>
-          <w:sz w:val="20"/>
-          <w:szCs w:val="20"/>
-        </w:rPr>
-      </w:pPr>
-      <w:r>
-        <w:rPr>
-          <w:rFonts w:ascii="Courier New" w:hAnsi="Courier New" w:cs="Courier New"/>
-          <w:noProof/>
-          <w:sz w:val="20"/>
-          <w:szCs w:val="20"/>
-        </w:rPr>
-        <w:tab/>
-      </w:r>
-      <w:r>
-        <w:rPr>
-          <w:rFonts w:ascii="Courier New" w:hAnsi="Courier New" w:cs="Courier New"/>
-          <w:noProof/>
-          <w:sz w:val="20"/>
-          <w:szCs w:val="20"/>
-        </w:rPr>
-        <w:t xml:space="preserve">bool NextPerm(char[] perm, int n) </w:t>
-      </w:r>
-    </w:p>
-    <w:p>
-      <w:pPr>
-        <w:autoSpaceDE w:val="0"/>
-        <w:autoSpaceDN w:val="0"/>
-        <w:adjustRightInd w:val="0"/>
-        <w:spacing w:after="0" w:line="240" w:lineRule="auto"/>
-        <w:rPr>
-          <w:rFonts w:ascii="Courier New" w:hAnsi="Courier New" w:cs="Courier New"/>
-          <w:noProof/>
-          <w:sz w:val="20"/>
-          <w:szCs w:val="20"/>
-        </w:rPr>
-      </w:pPr>
-      <w:r>
-        <w:rPr>
-          <w:rFonts w:ascii="Courier New" w:hAnsi="Courier New" w:cs="Courier New"/>
-          <w:noProof/>
-          <w:sz w:val="20"/>
-          <w:szCs w:val="20"/>
-        </w:rPr>
-        <w:t xml:space="preserve">    </w:t>
-      </w:r>
-      <w:r>
-        <w:rPr>
-          <w:rFonts w:ascii="Courier New" w:hAnsi="Courier New" w:cs="Courier New"/>
-          <w:noProof/>
-          <w:sz w:val="20"/>
-          <w:szCs w:val="20"/>
-        </w:rPr>
-        <w:t xml:space="preserve">  </w:t>
-      </w:r>
-      <w:r>
-        <w:rPr>
-          <w:rFonts w:ascii="Courier New" w:hAnsi="Courier New" w:cs="Courier New"/>
-          <w:noProof/>
-          <w:sz w:val="20"/>
-          <w:szCs w:val="20"/>
-        </w:rPr>
-        <w:t xml:space="preserve">{ </w:t>
-      </w:r>
-    </w:p>
-    <w:p>
-      <w:pPr>
-        <w:autoSpaceDE w:val="0"/>
-        <w:autoSpaceDN w:val="0"/>
-        <w:adjustRightInd w:val="0"/>
-        <w:spacing w:after="0" w:line="240" w:lineRule="auto"/>
-        <w:rPr>
-          <w:rFonts w:ascii="Courier New" w:hAnsi="Courier New" w:cs="Courier New"/>
-          <w:noProof/>
-          <w:sz w:val="20"/>
-          <w:szCs w:val="20"/>
-        </w:rPr>
-      </w:pPr>
-      <w:r>
-        <w:rPr>
-          <w:rFonts w:ascii="Courier New" w:hAnsi="Courier New" w:cs="Courier New"/>
-          <w:noProof/>
-          <w:sz w:val="20"/>
-          <w:szCs w:val="20"/>
-        </w:rPr>
-        <w:t xml:space="preserve">        int i, j; </w:t>
-      </w:r>
-    </w:p>
-    <w:p>
-      <w:pPr>
-        <w:autoSpaceDE w:val="0"/>
-        <w:autoSpaceDN w:val="0"/>
-        <w:adjustRightInd w:val="0"/>
-        <w:spacing w:after="0" w:line="240" w:lineRule="auto"/>
-        <w:rPr>
-          <w:rFonts w:ascii="Courier New" w:hAnsi="Courier New" w:cs="Courier New"/>
-          <w:noProof/>
-          <w:sz w:val="20"/>
-          <w:szCs w:val="20"/>
-        </w:rPr>
-      </w:pPr>
-      <w:r>
-        <w:rPr>
-          <w:rFonts w:ascii="Courier New" w:hAnsi="Courier New" w:cs="Courier New"/>
-          <w:noProof/>
-          <w:sz w:val="20"/>
-          <w:szCs w:val="20"/>
-        </w:rPr>
-        <w:t xml:space="preserve">        for (i = n - 1; i &gt; 0; i--) </w:t>
-      </w:r>
-    </w:p>
-    <w:p>
-      <w:pPr>
-        <w:autoSpaceDE w:val="0"/>
-        <w:autoSpaceDN w:val="0"/>
-        <w:adjustRightInd w:val="0"/>
-        <w:spacing w:after="0" w:line="240" w:lineRule="auto"/>
-        <w:rPr>
-          <w:rFonts w:ascii="Courier New" w:hAnsi="Courier New" w:cs="Courier New"/>
-          <w:noProof/>
-          <w:sz w:val="20"/>
-          <w:szCs w:val="20"/>
-        </w:rPr>
-      </w:pPr>
-      <w:r>
-        <w:rPr>
-          <w:rFonts w:ascii="Courier New" w:hAnsi="Courier New" w:cs="Courier New"/>
-          <w:noProof/>
-          <w:sz w:val="20"/>
-          <w:szCs w:val="20"/>
-        </w:rPr>
-        <w:t xml:space="preserve">            if (perm[i - 1] &lt; perm[i]) </w:t>
-      </w:r>
-    </w:p>
-    <w:p>
-      <w:pPr>
-        <w:autoSpaceDE w:val="0"/>
-        <w:autoSpaceDN w:val="0"/>
-        <w:adjustRightInd w:val="0"/>
-        <w:spacing w:after="0" w:line="240" w:lineRule="auto"/>
-        <w:rPr>
-          <w:rFonts w:ascii="Courier New" w:hAnsi="Courier New" w:cs="Courier New"/>
-          <w:noProof/>
-          <w:sz w:val="20"/>
-          <w:szCs w:val="20"/>
-        </w:rPr>
-      </w:pPr>
-      <w:r>
-        <w:rPr>
-          <w:rFonts w:ascii="Courier New" w:hAnsi="Courier New" w:cs="Courier New"/>
-          <w:noProof/>
-          <w:sz w:val="20"/>
-          <w:szCs w:val="20"/>
-        </w:rPr>
-        <w:t xml:space="preserve">                break; </w:t>
-      </w:r>
-    </w:p>
-    <w:p>
-      <w:pPr>
-        <w:autoSpaceDE w:val="0"/>
-        <w:autoSpaceDN w:val="0"/>
-        <w:adjustRightInd w:val="0"/>
-        <w:spacing w:after="0" w:line="240" w:lineRule="auto"/>
-        <w:rPr>
-          <w:rFonts w:ascii="Courier New" w:hAnsi="Courier New" w:cs="Courier New"/>
-          <w:noProof/>
-          <w:sz w:val="20"/>
-          <w:szCs w:val="20"/>
-        </w:rPr>
-      </w:pPr>
-      <w:r>
-        <w:rPr>
-          <w:rFonts w:ascii="Courier New" w:hAnsi="Courier New" w:cs="Courier New"/>
-          <w:noProof/>
-          <w:sz w:val="20"/>
-          <w:szCs w:val="20"/>
-        </w:rPr>
-        <w:t xml:space="preserve">        if (i &lt; 1) return false; </w:t>
-      </w:r>
-    </w:p>
-    <w:p>
-      <w:pPr>
-        <w:autoSpaceDE w:val="0"/>
-        <w:autoSpaceDN w:val="0"/>
-        <w:adjustRightInd w:val="0"/>
-        <w:spacing w:after="0" w:line="240" w:lineRule="auto"/>
-        <w:rPr>
-          <w:rFonts w:ascii="Courier New" w:hAnsi="Courier New" w:cs="Courier New"/>
-          <w:noProof/>
-          <w:sz w:val="20"/>
-          <w:szCs w:val="20"/>
-        </w:rPr>
-      </w:pPr>
-      <w:r>
-        <w:rPr>
-          <w:rFonts w:ascii="Courier New" w:hAnsi="Courier New" w:cs="Courier New"/>
-          <w:noProof/>
-          <w:sz w:val="20"/>
-          <w:szCs w:val="20"/>
-        </w:rPr>
-        <w:t xml:space="preserve">        for (j = n - 1; j &gt;= 0; j--) </w:t>
-      </w:r>
-    </w:p>
-    <w:p>
-      <w:pPr>
-        <w:autoSpaceDE w:val="0"/>
-        <w:autoSpaceDN w:val="0"/>
-        <w:adjustRightInd w:val="0"/>
-        <w:spacing w:after="0" w:line="240" w:lineRule="auto"/>
-        <w:rPr>
-          <w:rFonts w:ascii="Courier New" w:hAnsi="Courier New" w:cs="Courier New"/>
-          <w:noProof/>
-          <w:sz w:val="20"/>
-          <w:szCs w:val="20"/>
-        </w:rPr>
-      </w:pPr>
-      <w:r>
-        <w:rPr>
-          <w:rFonts w:ascii="Courier New" w:hAnsi="Courier New" w:cs="Courier New"/>
-          <w:noProof/>
-          <w:sz w:val="20"/>
-          <w:szCs w:val="20"/>
-        </w:rPr>
-        <w:t xml:space="preserve">            if (perm[i - 1] &lt; perm[j]) </w:t>
-      </w:r>
-    </w:p>
-    <w:p>
-      <w:pPr>
-        <w:autoSpaceDE w:val="0"/>
-        <w:autoSpaceDN w:val="0"/>
-        <w:adjustRightInd w:val="0"/>
-        <w:spacing w:after="0" w:line="240" w:lineRule="auto"/>
-        <w:rPr>
-          <w:rFonts w:ascii="Courier New" w:hAnsi="Courier New" w:cs="Courier New"/>
-          <w:noProof/>
-          <w:sz w:val="20"/>
-          <w:szCs w:val="20"/>
-        </w:rPr>
-      </w:pPr>
-      <w:r>
-        <w:rPr>
-          <w:rFonts w:ascii="Courier New" w:hAnsi="Courier New" w:cs="Courier New"/>
-          <w:noProof/>
-          <w:sz w:val="20"/>
-          <w:szCs w:val="20"/>
-        </w:rPr>
-        <w:t xml:space="preserve">                break; </w:t>
-      </w:r>
-    </w:p>
-    <w:p>
-      <w:pPr>
-        <w:autoSpaceDE w:val="0"/>
-        <w:autoSpaceDN w:val="0"/>
-        <w:adjustRightInd w:val="0"/>
-        <w:spacing w:after="0" w:line="240" w:lineRule="auto"/>
-        <w:rPr>
-          <w:rFonts w:ascii="Courier New" w:hAnsi="Courier New" w:cs="Courier New"/>
-          <w:noProof/>
-          <w:sz w:val="20"/>
-          <w:szCs w:val="20"/>
-        </w:rPr>
-      </w:pPr>
-      <w:r>
-        <w:rPr>
-          <w:rFonts w:ascii="Courier New" w:hAnsi="Courier New" w:cs="Courier New"/>
-          <w:noProof/>
-          <w:sz w:val="20"/>
-          <w:szCs w:val="20"/>
-        </w:rPr>
-        <w:t xml:space="preserve">        { </w:t>
-      </w:r>
-    </w:p>
-    <w:p>
-      <w:pPr>
-        <w:autoSpaceDE w:val="0"/>
-        <w:autoSpaceDN w:val="0"/>
-        <w:adjustRightInd w:val="0"/>
-        <w:spacing w:after="0" w:line="240" w:lineRule="auto"/>
-        <w:rPr>
-          <w:rFonts w:ascii="Courier New" w:hAnsi="Courier New" w:cs="Courier New"/>
-          <w:noProof/>
-          <w:sz w:val="20"/>
-          <w:szCs w:val="20"/>
-        </w:rPr>
-      </w:pPr>
-      <w:r>
-        <w:rPr>
-          <w:rFonts w:ascii="Courier New" w:hAnsi="Courier New" w:cs="Courier New"/>
-          <w:noProof/>
-          <w:sz w:val="20"/>
-          <w:szCs w:val="20"/>
-        </w:rPr>
-        <w:t xml:space="preserve">            char t = perm[i - 1]; </w:t>
-      </w:r>
-    </w:p>
-    <w:p>
-      <w:pPr>
-        <w:autoSpaceDE w:val="0"/>
-        <w:autoSpaceDN w:val="0"/>
-        <w:adjustRightInd w:val="0"/>
-        <w:spacing w:after="0" w:line="240" w:lineRule="auto"/>
-        <w:rPr>
-          <w:rFonts w:ascii="Courier New" w:hAnsi="Courier New" w:cs="Courier New"/>
-          <w:noProof/>
-          <w:sz w:val="20"/>
-          <w:szCs w:val="20"/>
-        </w:rPr>
-      </w:pPr>
-      <w:r>
-        <w:rPr>
-          <w:rFonts w:ascii="Courier New" w:hAnsi="Courier New" w:cs="Courier New"/>
-          <w:noProof/>
-          <w:sz w:val="20"/>
-          <w:szCs w:val="20"/>
-        </w:rPr>
-        <w:t xml:space="preserve">            perm[i - 1] = perm[j]; </w:t>
-      </w:r>
-    </w:p>
-    <w:p>
-      <w:pPr>
-        <w:autoSpaceDE w:val="0"/>
-        <w:autoSpaceDN w:val="0"/>
-        <w:adjustRightInd w:val="0"/>
-        <w:spacing w:after="0" w:line="240" w:lineRule="auto"/>
-        <w:rPr>
-          <w:rFonts w:ascii="Courier New" w:hAnsi="Courier New" w:cs="Courier New"/>
-          <w:noProof/>
-          <w:sz w:val="20"/>
-          <w:szCs w:val="20"/>
-        </w:rPr>
-      </w:pPr>
-      <w:r>
-        <w:rPr>
-          <w:rFonts w:ascii="Courier New" w:hAnsi="Courier New" w:cs="Courier New"/>
-          <w:noProof/>
-          <w:sz w:val="20"/>
-          <w:szCs w:val="20"/>
-        </w:rPr>
-        <w:t xml:space="preserve">            perm[j] = t; </w:t>
-      </w:r>
-    </w:p>
-    <w:p>
-      <w:pPr>
-        <w:autoSpaceDE w:val="0"/>
-        <w:autoSpaceDN w:val="0"/>
-        <w:adjustRightInd w:val="0"/>
-        <w:spacing w:after="0" w:line="240" w:lineRule="auto"/>
-        <w:rPr>
-          <w:rFonts w:ascii="Courier New" w:hAnsi="Courier New" w:cs="Courier New"/>
-          <w:noProof/>
-          <w:sz w:val="20"/>
-          <w:szCs w:val="20"/>
-        </w:rPr>
-      </w:pPr>
-      <w:r>
-        <w:rPr>
-          <w:rFonts w:ascii="Courier New" w:hAnsi="Courier New" w:cs="Courier New"/>
-          <w:noProof/>
-          <w:sz w:val="20"/>
-          <w:szCs w:val="20"/>
-        </w:rPr>
-        <w:t xml:space="preserve">        } </w:t>
-      </w:r>
-    </w:p>
-    <w:p>
-      <w:pPr>
-        <w:autoSpaceDE w:val="0"/>
-        <w:autoSpaceDN w:val="0"/>
-        <w:adjustRightInd w:val="0"/>
-        <w:spacing w:after="0" w:line="240" w:lineRule="auto"/>
-        <w:rPr>
-          <w:rFonts w:ascii="Courier New" w:hAnsi="Courier New" w:cs="Courier New"/>
-          <w:noProof/>
-          <w:sz w:val="20"/>
-          <w:szCs w:val="20"/>
-        </w:rPr>
-      </w:pPr>
-      <w:r>
-        <w:rPr>
-          <w:rFonts w:ascii="Courier New" w:hAnsi="Courier New" w:cs="Courier New"/>
-          <w:noProof/>
-          <w:sz w:val="20"/>
-          <w:szCs w:val="20"/>
-        </w:rPr>
-        <w:t xml:space="preserve">        for (int k = (n + i + 1) / 2; k &lt; n; k++) </w:t>
-      </w:r>
-    </w:p>
-    <w:p>
-      <w:pPr>
-        <w:autoSpaceDE w:val="0"/>
-        <w:autoSpaceDN w:val="0"/>
-        <w:adjustRightInd w:val="0"/>
-        <w:spacing w:after="0" w:line="240" w:lineRule="auto"/>
-        <w:rPr>
-          <w:rFonts w:ascii="Courier New" w:hAnsi="Courier New" w:cs="Courier New"/>
-          <w:noProof/>
-          <w:sz w:val="20"/>
-          <w:szCs w:val="20"/>
-        </w:rPr>
-      </w:pPr>
-      <w:r>
-        <w:rPr>
-          <w:rFonts w:ascii="Courier New" w:hAnsi="Courier New" w:cs="Courier New"/>
-          <w:noProof/>
-          <w:sz w:val="20"/>
-          <w:szCs w:val="20"/>
-        </w:rPr>
-        <w:t xml:space="preserve">        { </w:t>
-      </w:r>
-    </w:p>
-    <w:p>
-      <w:pPr>
-        <w:autoSpaceDE w:val="0"/>
-        <w:autoSpaceDN w:val="0"/>
-        <w:adjustRightInd w:val="0"/>
-        <w:spacing w:after="0" w:line="240" w:lineRule="auto"/>
-        <w:rPr>
-          <w:rFonts w:ascii="Courier New" w:hAnsi="Courier New" w:cs="Courier New"/>
-          <w:noProof/>
-          <w:sz w:val="20"/>
-          <w:szCs w:val="20"/>
-        </w:rPr>
-      </w:pPr>
-      <w:r>
-        <w:rPr>
-          <w:rFonts w:ascii="Courier New" w:hAnsi="Courier New" w:cs="Courier New"/>
-          <w:noProof/>
-          <w:sz w:val="20"/>
-          <w:szCs w:val="20"/>
-        </w:rPr>
-        <w:t xml:space="preserve">            char t = perm[k]; </w:t>
-      </w:r>
-    </w:p>
-    <w:p>
-      <w:pPr>
-        <w:autoSpaceDE w:val="0"/>
-        <w:autoSpaceDN w:val="0"/>
-        <w:adjustRightInd w:val="0"/>
-        <w:spacing w:after="0" w:line="240" w:lineRule="auto"/>
-        <w:rPr>
-          <w:rFonts w:ascii="Courier New" w:hAnsi="Courier New" w:cs="Courier New"/>
-          <w:noProof/>
-          <w:sz w:val="20"/>
-          <w:szCs w:val="20"/>
-        </w:rPr>
-      </w:pPr>
-      <w:r>
-        <w:rPr>
-          <w:rFonts w:ascii="Courier New" w:hAnsi="Courier New" w:cs="Courier New"/>
-          <w:noProof/>
-          <w:sz w:val="20"/>
-          <w:szCs w:val="20"/>
-        </w:rPr>
-        <w:t xml:space="preserve">            perm[k] = perm[n + i - 1 - k]; </w:t>
-      </w:r>
-    </w:p>
-    <w:p>
-      <w:pPr>
-        <w:autoSpaceDE w:val="0"/>
-        <w:autoSpaceDN w:val="0"/>
-        <w:adjustRightInd w:val="0"/>
-        <w:spacing w:after="0" w:line="240" w:lineRule="auto"/>
-        <w:rPr>
-          <w:rFonts w:ascii="Courier New" w:hAnsi="Courier New" w:cs="Courier New"/>
-          <w:noProof/>
-          <w:sz w:val="20"/>
-          <w:szCs w:val="20"/>
-        </w:rPr>
-      </w:pPr>
-      <w:r>
-        <w:rPr>
-          <w:rFonts w:ascii="Courier New" w:hAnsi="Courier New" w:cs="Courier New"/>
-          <w:noProof/>
-          <w:sz w:val="20"/>
-          <w:szCs w:val="20"/>
-        </w:rPr>
-        <w:t xml:space="preserve">            perm[n + i - 1 - k] = t; </w:t>
-      </w:r>
-    </w:p>
-    <w:p>
-      <w:pPr>
-        <w:autoSpaceDE w:val="0"/>
-        <w:autoSpaceDN w:val="0"/>
-        <w:adjustRightInd w:val="0"/>
-        <w:spacing w:after="0" w:line="240" w:lineRule="auto"/>
-        <w:rPr>
-          <w:rFonts w:ascii="Courier New" w:hAnsi="Courier New" w:cs="Courier New"/>
-          <w:noProof/>
-          <w:sz w:val="20"/>
-          <w:szCs w:val="20"/>
-        </w:rPr>
-      </w:pPr>
-      <w:r>
-        <w:rPr>
-          <w:rFonts w:ascii="Courier New" w:hAnsi="Courier New" w:cs="Courier New"/>
-          <w:noProof/>
-          <w:sz w:val="20"/>
-          <w:szCs w:val="20"/>
-        </w:rPr>
-        <w:t xml:space="preserve">        } </w:t>
-      </w:r>
-    </w:p>
-    <w:p>
-      <w:pPr>
-        <w:autoSpaceDE w:val="0"/>
-        <w:autoSpaceDN w:val="0"/>
-        <w:adjustRightInd w:val="0"/>
-        <w:spacing w:after="0" w:line="240" w:lineRule="auto"/>
-        <w:rPr>
-          <w:rFonts w:ascii="Courier New" w:hAnsi="Courier New" w:cs="Courier New"/>
-          <w:noProof/>
-          <w:sz w:val="20"/>
-          <w:szCs w:val="20"/>
-        </w:rPr>
-      </w:pPr>
-      <w:r>
-        <w:rPr>
-          <w:rFonts w:ascii="Courier New" w:hAnsi="Courier New" w:cs="Courier New"/>
-          <w:noProof/>
-          <w:sz w:val="20"/>
-          <w:szCs w:val="20"/>
-        </w:rPr>
-        <w:t xml:space="preserve">        return true; </w:t>
-      </w:r>
-    </w:p>
-    <w:p>
-      <w:pPr>
-        <w:autoSpaceDE w:val="0"/>
-        <w:autoSpaceDN w:val="0"/>
-        <w:adjustRightInd w:val="0"/>
-        <w:spacing w:after="0" w:line="240" w:lineRule="auto"/>
-        <w:rPr>
-          <w:rFonts w:ascii="Courier New" w:hAnsi="Courier New" w:cs="Courier New"/>
-          <w:noProof/>
-          <w:sz w:val="20"/>
-          <w:szCs w:val="20"/>
-        </w:rPr>
-      </w:pPr>
-      <w:r>
-        <w:rPr>
-          <w:rFonts w:ascii="Courier New" w:hAnsi="Courier New" w:cs="Courier New"/>
-          <w:noProof/>
-          <w:sz w:val="20"/>
-          <w:szCs w:val="20"/>
-        </w:rPr>
-        <w:t xml:space="preserve">    </w:t>
-      </w:r>
-      <w:r>
-        <w:rPr>
-          <w:rFonts w:ascii="Courier New" w:hAnsi="Courier New" w:cs="Courier New"/>
-          <w:noProof/>
-          <w:sz w:val="20"/>
-          <w:szCs w:val="20"/>
-        </w:rPr>
-        <w:t xml:space="preserve">  </w:t>
-      </w:r>
-      <w:r>
-        <w:rPr>
-          <w:rFonts w:ascii="Courier New" w:hAnsi="Courier New" w:cs="Courier New"/>
-          <w:noProof/>
-          <w:sz w:val="20"/>
-          <w:szCs w:val="20"/>
-        </w:rPr>
-        <w:t>}</w:t>
-      </w:r>
-    </w:p>
-    <w:p>
-      <w:pPr>
-        <w:autoSpaceDE w:val="0"/>
-        <w:autoSpaceDN w:val="0"/>
-        <w:adjustRightInd w:val="0"/>
-        <w:spacing w:after="0" w:line="240" w:lineRule="auto"/>
-        <w:rPr>
-          <w:rFonts w:ascii="Courier New" w:hAnsi="Courier New" w:cs="Courier New"/>
-          <w:noProof/>
-          <w:sz w:val="20"/>
-          <w:szCs w:val="20"/>
-        </w:rPr>
-      </w:pPr>
-    </w:p>
-    <w:p>
-      <w:pPr>
-        <w:autoSpaceDE w:val="0"/>
-        <w:autoSpaceDN w:val="0"/>
-        <w:adjustRightInd w:val="0"/>
-        <w:spacing w:after="0" w:line="240" w:lineRule="auto"/>
-        <w:rPr>
-          <w:b/>
-        </w:rPr>
-      </w:pPr>
-      <w:r>
-        <w:rPr>
-          <w:b/>
-        </w:rPr>
-        <w:t>Recursion - Counting unique Factorizations of n (e.g. 12 = 2*2*3, 2*6, 3*4)</w:t>
-      </w:r>
-    </w:p>
-    <w:p>
-      <w:pPr>
-        <w:autoSpaceDE w:val="0"/>
-        <w:autoSpaceDN w:val="0"/>
-        <w:adjustRightInd w:val="0"/>
-        <w:spacing w:after="0" w:line="240" w:lineRule="auto"/>
-        <w:rPr>
-          <w:rFonts w:ascii="Courier New" w:hAnsi="Courier New" w:cs="Courier New"/>
-          <w:noProof/>
-          <w:sz w:val="20"/>
-          <w:szCs w:val="20"/>
-        </w:rPr>
-      </w:pPr>
-    </w:p>
-    <w:p>
-      <w:pPr>
-        <w:autoSpaceDE w:val="0"/>
-        <w:autoSpaceDN w:val="0"/>
-        <w:adjustRightInd w:val="0"/>
-        <w:spacing w:after="0" w:line="240" w:lineRule="auto"/>
-        <w:rPr>
-          <w:rFonts w:ascii="Courier New" w:hAnsi="Courier New" w:cs="Courier New"/>
-          <w:noProof/>
-          <w:sz w:val="20"/>
-          <w:szCs w:val="20"/>
-        </w:rPr>
-      </w:pPr>
-      <w:r>
-        <w:rPr>
-          <w:rFonts w:ascii="Courier New" w:hAnsi="Courier New" w:cs="Courier New"/>
-          <w:noProof/>
-          <w:sz w:val="20"/>
-          <w:szCs w:val="20"/>
-        </w:rPr>
-        <w:t xml:space="preserve">    </w:t>
-      </w:r>
-      <w:r>
-        <w:rPr>
-          <w:rFonts w:ascii="Courier New" w:hAnsi="Courier New" w:cs="Courier New"/>
-          <w:noProof/>
-          <w:color w:val="0000FF"/>
-          <w:sz w:val="20"/>
-          <w:szCs w:val="20"/>
-        </w:rPr>
-        <w:t>public</w:t>
-      </w:r>
-      <w:r>
-        <w:rPr>
-          <w:rFonts w:ascii="Courier New" w:hAnsi="Courier New" w:cs="Courier New"/>
-          <w:noProof/>
-          <w:sz w:val="20"/>
-          <w:szCs w:val="20"/>
-        </w:rPr>
-        <w:t xml:space="preserve"> </w:t>
-      </w:r>
-      <w:r>
-        <w:rPr>
-          <w:rFonts w:ascii="Courier New" w:hAnsi="Courier New" w:cs="Courier New"/>
-          <w:noProof/>
-          <w:color w:val="0000FF"/>
-          <w:sz w:val="20"/>
-          <w:szCs w:val="20"/>
-        </w:rPr>
-        <w:t>int</w:t>
-      </w:r>
-      <w:r>
-        <w:rPr>
-          <w:rFonts w:ascii="Courier New" w:hAnsi="Courier New" w:cs="Courier New"/>
-          <w:noProof/>
-          <w:sz w:val="20"/>
-          <w:szCs w:val="20"/>
-        </w:rPr>
-        <w:t xml:space="preserve"> refactor(</w:t>
-      </w:r>
-      <w:r>
-        <w:rPr>
-          <w:rFonts w:ascii="Courier New" w:hAnsi="Courier New" w:cs="Courier New"/>
-          <w:noProof/>
-          <w:color w:val="0000FF"/>
-          <w:sz w:val="20"/>
-          <w:szCs w:val="20"/>
-        </w:rPr>
-        <w:t>int</w:t>
-      </w:r>
-      <w:r>
-        <w:rPr>
-          <w:rFonts w:ascii="Courier New" w:hAnsi="Courier New" w:cs="Courier New"/>
-          <w:noProof/>
-          <w:sz w:val="20"/>
-          <w:szCs w:val="20"/>
-        </w:rPr>
-        <w:t xml:space="preserve"> n)</w:t>
-      </w:r>
-    </w:p>
-    <w:p>
-      <w:pPr>
-        <w:autoSpaceDE w:val="0"/>
-        <w:autoSpaceDN w:val="0"/>
-        <w:adjustRightInd w:val="0"/>
-        <w:spacing w:after="0" w:line="240" w:lineRule="auto"/>
-        <w:rPr>
-          <w:rFonts w:ascii="Courier New" w:hAnsi="Courier New" w:cs="Courier New"/>
-          <w:noProof/>
-          <w:sz w:val="20"/>
-          <w:szCs w:val="20"/>
-        </w:rPr>
-      </w:pPr>
-      <w:r>
-        <w:rPr>
-          <w:rFonts w:ascii="Courier New" w:hAnsi="Courier New" w:cs="Courier New"/>
-          <w:noProof/>
-          <w:sz w:val="20"/>
-          <w:szCs w:val="20"/>
-        </w:rPr>
-        <w:tab/>
-        <w:t>{</w:t>
-      </w:r>
-    </w:p>
-    <w:p>
-      <w:pPr>
-        <w:autoSpaceDE w:val="0"/>
-        <w:autoSpaceDN w:val="0"/>
-        <w:adjustRightInd w:val="0"/>
-        <w:spacing w:after="0" w:line="240" w:lineRule="auto"/>
-        <w:rPr>
-          <w:rFonts w:ascii="Courier New" w:hAnsi="Courier New" w:cs="Courier New"/>
-          <w:noProof/>
+        <w:t>double</w:t>
+      </w:r>
+      <w:r>
+        <w:rPr>
+          <w:rFonts w:ascii="Courier New" w:hAnsi="Courier New" w:cs="Courier New"/>
+          <w:noProof/>
+          <w:sz w:val="20"/>
+          <w:szCs w:val="20"/>
+        </w:rPr>
+        <w:t xml:space="preserve"> d = </w:t>
+      </w:r>
+      <w:r>
+        <w:rPr>
+          <w:rFonts w:ascii="Courier New" w:hAnsi="Courier New" w:cs="Courier New"/>
+          <w:noProof/>
+          <w:color w:val="2B91AF"/>
+          <w:sz w:val="20"/>
+          <w:szCs w:val="20"/>
+        </w:rPr>
+        <w:t>Math</w:t>
+      </w:r>
+      <w:r>
+        <w:rPr>
+          <w:rFonts w:ascii="Courier New" w:hAnsi="Courier New" w:cs="Courier New"/>
+          <w:noProof/>
+          <w:sz w:val="20"/>
+          <w:szCs w:val="20"/>
+        </w:rPr>
+        <w:t>.Abs(dx / dy - da / db);</w:t>
+      </w:r>
+    </w:p>
+    <w:p>
+      <w:pPr>
+        <w:autoSpaceDE w:val="0"/>
+        <w:autoSpaceDN w:val="0"/>
+        <w:adjustRightInd w:val="0"/>
+        <w:spacing w:after="0" w:line="240" w:lineRule="auto"/>
+        <w:rPr>
+          <w:rFonts w:ascii="Courier New" w:hAnsi="Courier New" w:cs="Courier New"/>
+          <w:noProof/>
+          <w:color w:val="008000"/>
           <w:sz w:val="20"/>
           <w:szCs w:val="20"/>
         </w:rPr>
@@ -55915,615 +56948,19 @@
         <w:rPr>
           <w:rFonts w:ascii="Courier New" w:hAnsi="Courier New" w:cs="Courier New"/>
           <w:noProof/>
-          <w:color w:val="0000FF"/>
-          <w:sz w:val="20"/>
-          <w:szCs w:val="20"/>
-        </w:rPr>
-        <w:t>return</w:t>
-      </w:r>
-      <w:r>
-        <w:rPr>
-          <w:rFonts w:ascii="Courier New" w:hAnsi="Courier New" w:cs="Courier New"/>
-          <w:noProof/>
-          <w:sz w:val="20"/>
-          <w:szCs w:val="20"/>
-        </w:rPr>
-        <w:t xml:space="preserve"> count(n, 2);</w:t>
-      </w:r>
-    </w:p>
-    <w:p>
-      <w:pPr>
-        <w:autoSpaceDE w:val="0"/>
-        <w:autoSpaceDN w:val="0"/>
-        <w:adjustRightInd w:val="0"/>
-        <w:spacing w:after="0" w:line="240" w:lineRule="auto"/>
-        <w:rPr>
-          <w:rFonts w:ascii="Courier New" w:hAnsi="Courier New" w:cs="Courier New"/>
-          <w:noProof/>
-          <w:sz w:val="20"/>
-          <w:szCs w:val="20"/>
-        </w:rPr>
-      </w:pPr>
-      <w:r>
-        <w:rPr>
-          <w:rFonts w:ascii="Courier New" w:hAnsi="Courier New" w:cs="Courier New"/>
-          <w:noProof/>
-          <w:sz w:val="20"/>
-          <w:szCs w:val="20"/>
-        </w:rPr>
-        <w:tab/>
-        <w:t>}</w:t>
-      </w:r>
-    </w:p>
-    <w:p>
-      <w:pPr>
-        <w:autoSpaceDE w:val="0"/>
-        <w:autoSpaceDN w:val="0"/>
-        <w:adjustRightInd w:val="0"/>
-        <w:spacing w:after="0" w:line="240" w:lineRule="auto"/>
-        <w:rPr>
-          <w:rFonts w:ascii="Courier New" w:hAnsi="Courier New" w:cs="Courier New"/>
-          <w:noProof/>
-          <w:sz w:val="20"/>
-          <w:szCs w:val="20"/>
-        </w:rPr>
-      </w:pPr>
-      <w:r>
-        <w:rPr>
-          <w:rFonts w:ascii="Courier New" w:hAnsi="Courier New" w:cs="Courier New"/>
-          <w:noProof/>
-          <w:sz w:val="20"/>
-          <w:szCs w:val="20"/>
-        </w:rPr>
-        <w:t xml:space="preserve">    </w:t>
-      </w:r>
-      <w:r>
-        <w:rPr>
-          <w:rFonts w:ascii="Courier New" w:hAnsi="Courier New" w:cs="Courier New"/>
-          <w:noProof/>
-          <w:color w:val="0000FF"/>
-          <w:sz w:val="20"/>
-          <w:szCs w:val="20"/>
-        </w:rPr>
-        <w:t>private</w:t>
-      </w:r>
-      <w:r>
-        <w:rPr>
-          <w:rFonts w:ascii="Courier New" w:hAnsi="Courier New" w:cs="Courier New"/>
-          <w:noProof/>
-          <w:sz w:val="20"/>
-          <w:szCs w:val="20"/>
-        </w:rPr>
-        <w:t xml:space="preserve"> </w:t>
-      </w:r>
-      <w:r>
-        <w:rPr>
-          <w:rFonts w:ascii="Courier New" w:hAnsi="Courier New" w:cs="Courier New"/>
-          <w:noProof/>
-          <w:color w:val="0000FF"/>
-          <w:sz w:val="20"/>
-          <w:szCs w:val="20"/>
-        </w:rPr>
-        <w:t>int</w:t>
-      </w:r>
-      <w:r>
-        <w:rPr>
-          <w:rFonts w:ascii="Courier New" w:hAnsi="Courier New" w:cs="Courier New"/>
-          <w:noProof/>
-          <w:sz w:val="20"/>
-          <w:szCs w:val="20"/>
-        </w:rPr>
-        <w:t xml:space="preserve"> count(</w:t>
-      </w:r>
-      <w:r>
-        <w:rPr>
-          <w:rFonts w:ascii="Courier New" w:hAnsi="Courier New" w:cs="Courier New"/>
-          <w:noProof/>
-          <w:color w:val="0000FF"/>
-          <w:sz w:val="20"/>
-          <w:szCs w:val="20"/>
-        </w:rPr>
-        <w:t>int</w:t>
-      </w:r>
-      <w:r>
-        <w:rPr>
-          <w:rFonts w:ascii="Courier New" w:hAnsi="Courier New" w:cs="Courier New"/>
-          <w:noProof/>
-          <w:sz w:val="20"/>
-          <w:szCs w:val="20"/>
-        </w:rPr>
-        <w:t xml:space="preserve"> n, </w:t>
-      </w:r>
-      <w:r>
-        <w:rPr>
-          <w:rFonts w:ascii="Courier New" w:hAnsi="Courier New" w:cs="Courier New"/>
-          <w:noProof/>
-          <w:color w:val="0000FF"/>
-          <w:sz w:val="20"/>
-          <w:szCs w:val="20"/>
-        </w:rPr>
-        <w:t>int</w:t>
-      </w:r>
-      <w:r>
-        <w:rPr>
-          <w:rFonts w:ascii="Courier New" w:hAnsi="Courier New" w:cs="Courier New"/>
-          <w:noProof/>
-          <w:sz w:val="20"/>
-          <w:szCs w:val="20"/>
-        </w:rPr>
-        <w:t xml:space="preserve"> lastFactor)</w:t>
-      </w:r>
-    </w:p>
-    <w:p>
-      <w:pPr>
-        <w:autoSpaceDE w:val="0"/>
-        <w:autoSpaceDN w:val="0"/>
-        <w:adjustRightInd w:val="0"/>
-        <w:spacing w:after="0" w:line="240" w:lineRule="auto"/>
-        <w:rPr>
-          <w:rFonts w:ascii="Courier New" w:hAnsi="Courier New" w:cs="Courier New"/>
-          <w:noProof/>
-          <w:sz w:val="20"/>
-          <w:szCs w:val="20"/>
-        </w:rPr>
-      </w:pPr>
-      <w:r>
-        <w:rPr>
-          <w:rFonts w:ascii="Courier New" w:hAnsi="Courier New" w:cs="Courier New"/>
-          <w:noProof/>
-          <w:sz w:val="20"/>
-          <w:szCs w:val="20"/>
-        </w:rPr>
-        <w:t xml:space="preserve">    {</w:t>
-      </w:r>
-    </w:p>
-    <w:p>
-      <w:pPr>
-        <w:autoSpaceDE w:val="0"/>
-        <w:autoSpaceDN w:val="0"/>
-        <w:adjustRightInd w:val="0"/>
-        <w:spacing w:after="0" w:line="240" w:lineRule="auto"/>
-        <w:rPr>
-          <w:rFonts w:ascii="Courier New" w:hAnsi="Courier New" w:cs="Courier New"/>
-          <w:noProof/>
-          <w:sz w:val="20"/>
-          <w:szCs w:val="20"/>
-        </w:rPr>
-      </w:pPr>
-      <w:r>
-        <w:rPr>
-          <w:rFonts w:ascii="Courier New" w:hAnsi="Courier New" w:cs="Courier New"/>
-          <w:noProof/>
-          <w:sz w:val="20"/>
-          <w:szCs w:val="20"/>
-        </w:rPr>
-        <w:t xml:space="preserve">        </w:t>
-      </w:r>
-      <w:r>
-        <w:rPr>
-          <w:rFonts w:ascii="Courier New" w:hAnsi="Courier New" w:cs="Courier New"/>
-          <w:noProof/>
-          <w:color w:val="0000FF"/>
-          <w:sz w:val="20"/>
-          <w:szCs w:val="20"/>
-        </w:rPr>
-        <w:t>int</w:t>
-      </w:r>
-      <w:r>
-        <w:rPr>
-          <w:rFonts w:ascii="Courier New" w:hAnsi="Courier New" w:cs="Courier New"/>
-          <w:noProof/>
-          <w:sz w:val="20"/>
-          <w:szCs w:val="20"/>
-        </w:rPr>
-        <w:t xml:space="preserve"> sum = 0;</w:t>
-      </w:r>
-    </w:p>
-    <w:p>
-      <w:pPr>
-        <w:autoSpaceDE w:val="0"/>
-        <w:autoSpaceDN w:val="0"/>
-        <w:adjustRightInd w:val="0"/>
-        <w:spacing w:after="0" w:line="240" w:lineRule="auto"/>
-        <w:rPr>
-          <w:rFonts w:ascii="Courier New" w:hAnsi="Courier New" w:cs="Courier New"/>
-          <w:noProof/>
-          <w:sz w:val="20"/>
-          <w:szCs w:val="20"/>
-        </w:rPr>
-      </w:pPr>
-      <w:r>
-        <w:rPr>
-          <w:rFonts w:ascii="Courier New" w:hAnsi="Courier New" w:cs="Courier New"/>
-          <w:noProof/>
-          <w:sz w:val="20"/>
-          <w:szCs w:val="20"/>
-        </w:rPr>
-        <w:t xml:space="preserve">        </w:t>
-      </w:r>
-      <w:r>
-        <w:rPr>
-          <w:rFonts w:ascii="Courier New" w:hAnsi="Courier New" w:cs="Courier New"/>
-          <w:noProof/>
-          <w:color w:val="0000FF"/>
-          <w:sz w:val="20"/>
-          <w:szCs w:val="20"/>
-        </w:rPr>
-        <w:t>for</w:t>
-      </w:r>
-      <w:r>
-        <w:rPr>
-          <w:rFonts w:ascii="Courier New" w:hAnsi="Courier New" w:cs="Courier New"/>
-          <w:noProof/>
-          <w:sz w:val="20"/>
-          <w:szCs w:val="20"/>
-        </w:rPr>
-        <w:t xml:space="preserve"> (</w:t>
-      </w:r>
-      <w:r>
-        <w:rPr>
-          <w:rFonts w:ascii="Courier New" w:hAnsi="Courier New" w:cs="Courier New"/>
-          <w:noProof/>
-          <w:color w:val="0000FF"/>
-          <w:sz w:val="20"/>
-          <w:szCs w:val="20"/>
-        </w:rPr>
-        <w:t>int</w:t>
-      </w:r>
-      <w:r>
-        <w:rPr>
-          <w:rFonts w:ascii="Courier New" w:hAnsi="Courier New" w:cs="Courier New"/>
-          <w:noProof/>
-          <w:sz w:val="20"/>
-          <w:szCs w:val="20"/>
-        </w:rPr>
-        <w:t xml:space="preserve"> i = lastFactor; i * i &lt;= n; i++)</w:t>
-      </w:r>
-    </w:p>
-    <w:p>
-      <w:pPr>
-        <w:autoSpaceDE w:val="0"/>
-        <w:autoSpaceDN w:val="0"/>
-        <w:adjustRightInd w:val="0"/>
-        <w:spacing w:after="0" w:line="240" w:lineRule="auto"/>
-        <w:rPr>
-          <w:rFonts w:ascii="Courier New" w:hAnsi="Courier New" w:cs="Courier New"/>
-          <w:noProof/>
-          <w:sz w:val="20"/>
-          <w:szCs w:val="20"/>
-        </w:rPr>
-      </w:pPr>
-      <w:r>
-        <w:rPr>
-          <w:rFonts w:ascii="Courier New" w:hAnsi="Courier New" w:cs="Courier New"/>
-          <w:noProof/>
-          <w:sz w:val="20"/>
-          <w:szCs w:val="20"/>
-        </w:rPr>
-        <w:t xml:space="preserve">            </w:t>
-      </w:r>
-      <w:r>
-        <w:rPr>
-          <w:rFonts w:ascii="Courier New" w:hAnsi="Courier New" w:cs="Courier New"/>
-          <w:noProof/>
-          <w:color w:val="0000FF"/>
-          <w:sz w:val="20"/>
-          <w:szCs w:val="20"/>
-        </w:rPr>
-        <w:t>if</w:t>
-      </w:r>
-      <w:r>
-        <w:rPr>
-          <w:rFonts w:ascii="Courier New" w:hAnsi="Courier New" w:cs="Courier New"/>
-          <w:noProof/>
-          <w:sz w:val="20"/>
-          <w:szCs w:val="20"/>
-        </w:rPr>
-        <w:t xml:space="preserve"> (n % i == 0)</w:t>
-      </w:r>
-    </w:p>
-    <w:p>
-      <w:pPr>
-        <w:autoSpaceDE w:val="0"/>
-        <w:autoSpaceDN w:val="0"/>
-        <w:adjustRightInd w:val="0"/>
-        <w:spacing w:after="0" w:line="240" w:lineRule="auto"/>
-        <w:rPr>
-          <w:rFonts w:ascii="Courier New" w:hAnsi="Courier New" w:cs="Courier New"/>
-          <w:noProof/>
-          <w:sz w:val="20"/>
-          <w:szCs w:val="20"/>
-        </w:rPr>
-      </w:pPr>
-      <w:r>
-        <w:rPr>
-          <w:rFonts w:ascii="Courier New" w:hAnsi="Courier New" w:cs="Courier New"/>
-          <w:noProof/>
-          <w:sz w:val="20"/>
-          <w:szCs w:val="20"/>
-        </w:rPr>
-        <w:t xml:space="preserve">                sum += 1 + count(n / i, i);</w:t>
-      </w:r>
-    </w:p>
-    <w:p>
-      <w:pPr>
-        <w:autoSpaceDE w:val="0"/>
-        <w:autoSpaceDN w:val="0"/>
-        <w:adjustRightInd w:val="0"/>
-        <w:spacing w:after="0" w:line="240" w:lineRule="auto"/>
-        <w:rPr>
-          <w:rFonts w:ascii="Courier New" w:hAnsi="Courier New" w:cs="Courier New"/>
-          <w:noProof/>
-          <w:sz w:val="20"/>
-          <w:szCs w:val="20"/>
-        </w:rPr>
-      </w:pPr>
-      <w:r>
-        <w:rPr>
-          <w:rFonts w:ascii="Courier New" w:hAnsi="Courier New" w:cs="Courier New"/>
-          <w:noProof/>
-          <w:sz w:val="20"/>
-          <w:szCs w:val="20"/>
-        </w:rPr>
-        <w:t xml:space="preserve">        </w:t>
-      </w:r>
-      <w:r>
-        <w:rPr>
-          <w:rFonts w:ascii="Courier New" w:hAnsi="Courier New" w:cs="Courier New"/>
-          <w:noProof/>
-          <w:color w:val="0000FF"/>
-          <w:sz w:val="20"/>
-          <w:szCs w:val="20"/>
-        </w:rPr>
-        <w:t>return</w:t>
-      </w:r>
-      <w:r>
-        <w:rPr>
-          <w:rFonts w:ascii="Courier New" w:hAnsi="Courier New" w:cs="Courier New"/>
-          <w:noProof/>
-          <w:sz w:val="20"/>
-          <w:szCs w:val="20"/>
-        </w:rPr>
-        <w:t xml:space="preserve"> sum;</w:t>
-      </w:r>
-    </w:p>
-    <w:p>
-      <w:pPr>
-        <w:autoSpaceDE w:val="0"/>
-        <w:autoSpaceDN w:val="0"/>
-        <w:adjustRightInd w:val="0"/>
-        <w:spacing w:after="0" w:line="240" w:lineRule="auto"/>
-        <w:rPr>
-          <w:rFonts w:ascii="Courier New" w:hAnsi="Courier New" w:cs="Courier New"/>
-          <w:noProof/>
-          <w:sz w:val="20"/>
-          <w:szCs w:val="20"/>
-        </w:rPr>
-      </w:pPr>
-      <w:r>
-        <w:rPr>
-          <w:rFonts w:ascii="Courier New" w:hAnsi="Courier New" w:cs="Courier New"/>
-          <w:noProof/>
-          <w:sz w:val="20"/>
-          <w:szCs w:val="20"/>
-        </w:rPr>
-        <w:t xml:space="preserve">    }</w:t>
-      </w:r>
-    </w:p>
-    <w:p>
-      <w:pPr>
-        <w:autoSpaceDE w:val="0"/>
-        <w:autoSpaceDN w:val="0"/>
-        <w:adjustRightInd w:val="0"/>
-        <w:spacing w:after="0" w:line="240" w:lineRule="auto"/>
-        <w:rPr>
-          <w:rFonts w:ascii="Courier New" w:hAnsi="Courier New" w:cs="Courier New"/>
-          <w:noProof/>
-          <w:sz w:val="20"/>
-          <w:szCs w:val="20"/>
-        </w:rPr>
-      </w:pPr>
-    </w:p>
-    <w:p>
-      <w:pPr>
-        <w:autoSpaceDE w:val="0"/>
-        <w:autoSpaceDN w:val="0"/>
-        <w:adjustRightInd w:val="0"/>
-        <w:spacing w:after="0" w:line="240" w:lineRule="auto"/>
-        <w:rPr>
-          <w:rFonts w:ascii="Courier New" w:hAnsi="Courier New" w:cs="Courier New"/>
-          <w:noProof/>
-          <w:sz w:val="20"/>
-          <w:szCs w:val="20"/>
-        </w:rPr>
-      </w:pPr>
-      <w:r>
-        <w:rPr>
-          <w:b/>
-        </w:rPr>
-        <w:t>Resizing an Array</w:t>
-      </w:r>
-    </w:p>
-    <w:p>
-      <w:pPr>
-        <w:autoSpaceDE w:val="0"/>
-        <w:autoSpaceDN w:val="0"/>
-        <w:adjustRightInd w:val="0"/>
-        <w:spacing w:after="0" w:line="240" w:lineRule="auto"/>
-        <w:rPr>
-          <w:rFonts w:ascii="Courier New" w:hAnsi="Courier New" w:cs="Courier New"/>
-          <w:noProof/>
-          <w:sz w:val="20"/>
-          <w:szCs w:val="20"/>
-        </w:rPr>
-      </w:pPr>
-      <w:r>
-        <w:rPr>
-          <w:rFonts w:ascii="Courier New" w:hAnsi="Courier New" w:cs="Courier New"/>
-          <w:noProof/>
-          <w:color w:val="0000FF"/>
-          <w:sz w:val="20"/>
-          <w:szCs w:val="20"/>
-        </w:rPr>
-        <w:tab/>
-        <w:t xml:space="preserve">  int</w:t>
-      </w:r>
-      <w:r>
-        <w:rPr>
-          <w:rFonts w:ascii="Courier New" w:hAnsi="Courier New" w:cs="Courier New"/>
-          <w:noProof/>
-          <w:sz w:val="20"/>
-          <w:szCs w:val="20"/>
-        </w:rPr>
-        <w:t xml:space="preserve"> m = </w:t>
-      </w:r>
-      <w:r>
-        <w:rPr>
-          <w:rFonts w:ascii="Courier New" w:hAnsi="Courier New" w:cs="Courier New"/>
-          <w:noProof/>
-          <w:color w:val="2B91AF"/>
-          <w:sz w:val="20"/>
-          <w:szCs w:val="20"/>
-        </w:rPr>
-        <w:t>Math</w:t>
-      </w:r>
-      <w:r>
-        <w:rPr>
-          <w:rFonts w:ascii="Courier New" w:hAnsi="Courier New" w:cs="Courier New"/>
-          <w:noProof/>
-          <w:sz w:val="20"/>
-          <w:szCs w:val="20"/>
-        </w:rPr>
-        <w:t>.Min(50, n);</w:t>
-      </w:r>
-    </w:p>
-    <w:p>
-      <w:pPr>
-        <w:autoSpaceDE w:val="0"/>
-        <w:autoSpaceDN w:val="0"/>
-        <w:adjustRightInd w:val="0"/>
-        <w:spacing w:after="0" w:line="240" w:lineRule="auto"/>
-        <w:rPr>
-          <w:rFonts w:ascii="Courier New" w:hAnsi="Courier New" w:cs="Courier New"/>
-          <w:noProof/>
-          <w:sz w:val="20"/>
-          <w:szCs w:val="20"/>
-        </w:rPr>
-      </w:pPr>
-      <w:r>
-        <w:rPr>
-          <w:rFonts w:ascii="Courier New" w:hAnsi="Courier New" w:cs="Courier New"/>
-          <w:noProof/>
-          <w:sz w:val="20"/>
-          <w:szCs w:val="20"/>
-        </w:rPr>
-        <w:t xml:space="preserve">        </w:t>
-      </w:r>
-      <w:r>
-        <w:rPr>
-          <w:rFonts w:ascii="Courier New" w:hAnsi="Courier New" w:cs="Courier New"/>
-          <w:noProof/>
-          <w:color w:val="2B91AF"/>
-          <w:sz w:val="20"/>
-          <w:szCs w:val="20"/>
-        </w:rPr>
-        <w:t>Array</w:t>
-      </w:r>
-      <w:r>
-        <w:rPr>
-          <w:rFonts w:ascii="Courier New" w:hAnsi="Courier New" w:cs="Courier New"/>
-          <w:noProof/>
-          <w:sz w:val="20"/>
-          <w:szCs w:val="20"/>
-        </w:rPr>
-        <w:t>.Resize(</w:t>
-      </w:r>
-      <w:r>
-        <w:rPr>
-          <w:rFonts w:ascii="Courier New" w:hAnsi="Courier New" w:cs="Courier New"/>
-          <w:noProof/>
-          <w:color w:val="0000FF"/>
-          <w:sz w:val="20"/>
-          <w:szCs w:val="20"/>
-        </w:rPr>
-        <w:t>ref</w:t>
-      </w:r>
-      <w:r>
-        <w:rPr>
-          <w:rFonts w:ascii="Courier New" w:hAnsi="Courier New" w:cs="Courier New"/>
-          <w:noProof/>
-          <w:sz w:val="20"/>
-          <w:szCs w:val="20"/>
-        </w:rPr>
-        <w:t xml:space="preserve"> s, m);</w:t>
-      </w:r>
-    </w:p>
-    <w:p>
-      <w:pPr>
-        <w:autoSpaceDE w:val="0"/>
-        <w:autoSpaceDN w:val="0"/>
-        <w:adjustRightInd w:val="0"/>
-        <w:spacing w:after="0" w:line="240" w:lineRule="auto"/>
-        <w:rPr>
-          <w:rFonts w:ascii="Courier New" w:hAnsi="Courier New" w:cs="Courier New"/>
-          <w:noProof/>
-          <w:sz w:val="20"/>
-          <w:szCs w:val="20"/>
-        </w:rPr>
-      </w:pPr>
-      <w:r>
-        <w:rPr>
-          <w:rFonts w:ascii="Courier New" w:hAnsi="Courier New" w:cs="Courier New"/>
-          <w:noProof/>
-          <w:sz w:val="20"/>
-          <w:szCs w:val="20"/>
-        </w:rPr>
-        <w:t xml:space="preserve">        </w:t>
-      </w:r>
-      <w:r>
-        <w:rPr>
-          <w:rFonts w:ascii="Courier New" w:hAnsi="Courier New" w:cs="Courier New"/>
-          <w:noProof/>
-          <w:color w:val="0000FF"/>
-          <w:sz w:val="20"/>
-          <w:szCs w:val="20"/>
-        </w:rPr>
-        <w:t>return</w:t>
-      </w:r>
-      <w:r>
-        <w:rPr>
-          <w:rFonts w:ascii="Courier New" w:hAnsi="Courier New" w:cs="Courier New"/>
-          <w:noProof/>
-          <w:sz w:val="20"/>
-          <w:szCs w:val="20"/>
-        </w:rPr>
-        <w:t xml:space="preserve"> s;</w:t>
-      </w:r>
-    </w:p>
-    <w:p>
-      <w:pPr>
-        <w:autoSpaceDE w:val="0"/>
-        <w:autoSpaceDN w:val="0"/>
-        <w:adjustRightInd w:val="0"/>
-        <w:spacing w:after="0" w:line="240" w:lineRule="auto"/>
-        <w:rPr>
-          <w:rFonts w:ascii="Courier New" w:hAnsi="Courier New" w:cs="Courier New"/>
-          <w:noProof/>
           <w:color w:val="008000"/>
           <w:sz w:val="20"/>
           <w:szCs w:val="20"/>
         </w:rPr>
-      </w:pPr>
-      <w:r>
-        <w:rPr>
-          <w:rFonts w:ascii="Courier New" w:hAnsi="Courier New" w:cs="Courier New"/>
-          <w:noProof/>
-          <w:sz w:val="20"/>
-          <w:szCs w:val="20"/>
-        </w:rPr>
-        <w:t xml:space="preserve">        </w:t>
-      </w:r>
-      <w:r>
+        <w:t xml:space="preserve">//Need to round at 1e15 to avoid imprecision at 16th decimal in double </w:t>
+      </w:r>
+    </w:p>
+    <w:p>
+      <w:pPr>
+        <w:autoSpaceDE w:val="0"/>
+        <w:autoSpaceDN w:val="0"/>
+        <w:adjustRightInd w:val="0"/>
+        <w:spacing w:after="0" w:line="240" w:lineRule="auto"/>
         <w:rPr>
           <w:rFonts w:ascii="Courier New" w:hAnsi="Courier New" w:cs="Courier New"/>
           <w:noProof/>
@@ -56531,380 +56968,14 @@
           <w:sz w:val="20"/>
           <w:szCs w:val="20"/>
         </w:rPr>
-        <w:t>//Alternate way to resize array by creating another</w:t>
-      </w:r>
-    </w:p>
-    <w:p>
-      <w:pPr>
-        <w:autoSpaceDE w:val="0"/>
-        <w:autoSpaceDN w:val="0"/>
-        <w:adjustRightInd w:val="0"/>
-        <w:spacing w:after="0" w:line="240" w:lineRule="auto"/>
-        <w:rPr>
-          <w:rFonts w:ascii="Courier New" w:hAnsi="Courier New" w:cs="Courier New"/>
-          <w:noProof/>
-          <w:sz w:val="20"/>
-          <w:szCs w:val="20"/>
-        </w:rPr>
-      </w:pPr>
-      <w:r>
-        <w:rPr>
-          <w:rFonts w:ascii="Courier New" w:hAnsi="Courier New" w:cs="Courier New"/>
-          <w:noProof/>
-          <w:sz w:val="20"/>
-          <w:szCs w:val="20"/>
-        </w:rPr>
-        <w:t xml:space="preserve">        </w:t>
-      </w:r>
-      <w:r>
-        <w:rPr>
-          <w:rFonts w:ascii="Courier New" w:hAnsi="Courier New" w:cs="Courier New"/>
-          <w:noProof/>
-          <w:color w:val="0000FF"/>
-          <w:sz w:val="20"/>
-          <w:szCs w:val="20"/>
-        </w:rPr>
-        <w:t>string</w:t>
-      </w:r>
-      <w:r>
-        <w:rPr>
-          <w:rFonts w:ascii="Courier New" w:hAnsi="Courier New" w:cs="Courier New"/>
-          <w:noProof/>
-          <w:sz w:val="20"/>
-          <w:szCs w:val="20"/>
-        </w:rPr>
-        <w:t xml:space="preserve">[] ns = </w:t>
-      </w:r>
-      <w:r>
-        <w:rPr>
-          <w:rFonts w:ascii="Courier New" w:hAnsi="Courier New" w:cs="Courier New"/>
-          <w:noProof/>
-          <w:color w:val="0000FF"/>
-          <w:sz w:val="20"/>
-          <w:szCs w:val="20"/>
-        </w:rPr>
-        <w:t>new</w:t>
-      </w:r>
-      <w:r>
-        <w:rPr>
-          <w:rFonts w:ascii="Courier New" w:hAnsi="Courier New" w:cs="Courier New"/>
-          <w:noProof/>
-          <w:sz w:val="20"/>
-          <w:szCs w:val="20"/>
-        </w:rPr>
-        <w:t xml:space="preserve"> </w:t>
-      </w:r>
-      <w:r>
-        <w:rPr>
-          <w:rFonts w:ascii="Courier New" w:hAnsi="Courier New" w:cs="Courier New"/>
-          <w:noProof/>
-          <w:color w:val="0000FF"/>
-          <w:sz w:val="20"/>
-          <w:szCs w:val="20"/>
-        </w:rPr>
-        <w:t>string</w:t>
-      </w:r>
-      <w:r>
-        <w:rPr>
-          <w:rFonts w:ascii="Courier New" w:hAnsi="Courier New" w:cs="Courier New"/>
-          <w:noProof/>
-          <w:sz w:val="20"/>
-          <w:szCs w:val="20"/>
-        </w:rPr>
-        <w:t>[m];</w:t>
-      </w:r>
-    </w:p>
-    <w:p>
-      <w:pPr>
-        <w:autoSpaceDE w:val="0"/>
-        <w:autoSpaceDN w:val="0"/>
-        <w:adjustRightInd w:val="0"/>
-        <w:spacing w:after="0" w:line="240" w:lineRule="auto"/>
-        <w:rPr>
-          <w:rFonts w:ascii="Courier New" w:hAnsi="Courier New" w:cs="Courier New"/>
-          <w:noProof/>
-          <w:sz w:val="20"/>
-          <w:szCs w:val="20"/>
-        </w:rPr>
-      </w:pPr>
-      <w:r>
-        <w:rPr>
-          <w:rFonts w:ascii="Courier New" w:hAnsi="Courier New" w:cs="Courier New"/>
-          <w:noProof/>
-          <w:sz w:val="20"/>
-          <w:szCs w:val="20"/>
-        </w:rPr>
-        <w:t xml:space="preserve">        </w:t>
-      </w:r>
-      <w:r>
-        <w:rPr>
-          <w:rFonts w:ascii="Courier New" w:hAnsi="Courier New" w:cs="Courier New"/>
-          <w:noProof/>
-          <w:color w:val="0000FF"/>
-          <w:sz w:val="20"/>
-          <w:szCs w:val="20"/>
-        </w:rPr>
-        <w:t>for</w:t>
-      </w:r>
-      <w:r>
-        <w:rPr>
-          <w:rFonts w:ascii="Courier New" w:hAnsi="Courier New" w:cs="Courier New"/>
-          <w:noProof/>
-          <w:sz w:val="20"/>
-          <w:szCs w:val="20"/>
-        </w:rPr>
-        <w:t xml:space="preserve"> (</w:t>
-      </w:r>
-      <w:r>
-        <w:rPr>
-          <w:rFonts w:ascii="Courier New" w:hAnsi="Courier New" w:cs="Courier New"/>
-          <w:noProof/>
-          <w:color w:val="0000FF"/>
-          <w:sz w:val="20"/>
-          <w:szCs w:val="20"/>
-        </w:rPr>
-        <w:t>int</w:t>
-      </w:r>
-      <w:r>
-        <w:rPr>
-          <w:rFonts w:ascii="Courier New" w:hAnsi="Courier New" w:cs="Courier New"/>
-          <w:noProof/>
-          <w:sz w:val="20"/>
-          <w:szCs w:val="20"/>
-        </w:rPr>
-        <w:t xml:space="preserve"> i = 0; i &lt; m; i++)</w:t>
-      </w:r>
-    </w:p>
-    <w:p>
-      <w:pPr>
-        <w:autoSpaceDE w:val="0"/>
-        <w:autoSpaceDN w:val="0"/>
-        <w:adjustRightInd w:val="0"/>
-        <w:spacing w:after="0" w:line="240" w:lineRule="auto"/>
-        <w:rPr>
-          <w:rFonts w:ascii="Courier New" w:hAnsi="Courier New" w:cs="Courier New"/>
-          <w:noProof/>
-          <w:sz w:val="20"/>
-          <w:szCs w:val="20"/>
-        </w:rPr>
-      </w:pPr>
-      <w:r>
-        <w:rPr>
-          <w:rFonts w:ascii="Courier New" w:hAnsi="Courier New" w:cs="Courier New"/>
-          <w:noProof/>
-          <w:sz w:val="20"/>
-          <w:szCs w:val="20"/>
-        </w:rPr>
-        <w:t xml:space="preserve">            ns[i] = s[i];</w:t>
-      </w:r>
-    </w:p>
-    <w:p>
-      <w:pPr>
-        <w:autoSpaceDE w:val="0"/>
-        <w:autoSpaceDN w:val="0"/>
-        <w:adjustRightInd w:val="0"/>
-        <w:spacing w:after="0" w:line="240" w:lineRule="auto"/>
-        <w:rPr>
-          <w:rFonts w:ascii="Courier New" w:hAnsi="Courier New" w:cs="Courier New"/>
-          <w:noProof/>
-          <w:sz w:val="20"/>
-          <w:szCs w:val="20"/>
-        </w:rPr>
-      </w:pPr>
-      <w:r>
-        <w:rPr>
-          <w:rFonts w:ascii="Courier New" w:hAnsi="Courier New" w:cs="Courier New"/>
-          <w:noProof/>
-          <w:sz w:val="20"/>
-          <w:szCs w:val="20"/>
-        </w:rPr>
-        <w:t xml:space="preserve">        </w:t>
-      </w:r>
-      <w:r>
-        <w:rPr>
-          <w:rFonts w:ascii="Courier New" w:hAnsi="Courier New" w:cs="Courier New"/>
-          <w:noProof/>
-          <w:color w:val="0000FF"/>
-          <w:sz w:val="20"/>
-          <w:szCs w:val="20"/>
-        </w:rPr>
-        <w:t>return</w:t>
-      </w:r>
-      <w:r>
-        <w:rPr>
-          <w:rFonts w:ascii="Courier New" w:hAnsi="Courier New" w:cs="Courier New"/>
-          <w:noProof/>
-          <w:sz w:val="20"/>
-          <w:szCs w:val="20"/>
-        </w:rPr>
-        <w:t xml:space="preserve"> ns;  </w:t>
-      </w:r>
-    </w:p>
-    <w:p>
-      <w:pPr>
-        <w:autoSpaceDE w:val="0"/>
-        <w:autoSpaceDN w:val="0"/>
-        <w:adjustRightInd w:val="0"/>
-        <w:spacing w:after="0" w:line="240" w:lineRule="auto"/>
-        <w:rPr>
-          <w:rFonts w:ascii="Courier New" w:hAnsi="Courier New" w:cs="Courier New"/>
-          <w:noProof/>
-          <w:sz w:val="20"/>
-          <w:szCs w:val="20"/>
-        </w:rPr>
-      </w:pPr>
-    </w:p>
-    <w:p>
-      <w:pPr>
-        <w:autoSpaceDE w:val="0"/>
-        <w:autoSpaceDN w:val="0"/>
-        <w:adjustRightInd w:val="0"/>
-        <w:spacing w:after="0" w:line="240" w:lineRule="auto"/>
-        <w:rPr>
-          <w:rFonts w:ascii="Courier New" w:hAnsi="Courier New" w:cs="Courier New"/>
-          <w:noProof/>
-          <w:sz w:val="20"/>
-          <w:szCs w:val="20"/>
-        </w:rPr>
-      </w:pPr>
-      <w:r>
-        <w:rPr>
-          <w:b/>
-        </w:rPr>
-        <w:t>Precision for Double (eps = 1e-15)</w:t>
-      </w:r>
-    </w:p>
-    <w:p>
-      <w:pPr>
-        <w:autoSpaceDE w:val="0"/>
-        <w:autoSpaceDN w:val="0"/>
-        <w:adjustRightInd w:val="0"/>
-        <w:spacing w:after="0" w:line="240" w:lineRule="auto"/>
-        <w:rPr>
-          <w:rFonts w:ascii="Courier New" w:hAnsi="Courier New" w:cs="Courier New"/>
-          <w:noProof/>
-          <w:sz w:val="20"/>
-          <w:szCs w:val="20"/>
-        </w:rPr>
-      </w:pPr>
-    </w:p>
-    <w:p>
-      <w:pPr>
-        <w:autoSpaceDE w:val="0"/>
-        <w:autoSpaceDN w:val="0"/>
-        <w:adjustRightInd w:val="0"/>
-        <w:spacing w:after="0" w:line="240" w:lineRule="auto"/>
-        <w:rPr>
-          <w:rFonts w:ascii="Courier New" w:hAnsi="Courier New" w:cs="Courier New"/>
-          <w:noProof/>
-          <w:sz w:val="20"/>
-          <w:szCs w:val="20"/>
-        </w:rPr>
-      </w:pPr>
-      <w:r>
-        <w:rPr>
-          <w:rFonts w:ascii="Courier New" w:hAnsi="Courier New" w:cs="Courier New"/>
-          <w:noProof/>
-          <w:sz w:val="20"/>
-          <w:szCs w:val="20"/>
-        </w:rPr>
-        <w:t xml:space="preserve">        </w:t>
-      </w:r>
-      <w:r>
-        <w:rPr>
-          <w:rFonts w:ascii="Courier New" w:hAnsi="Courier New" w:cs="Courier New"/>
-          <w:noProof/>
-          <w:color w:val="0000FF"/>
-          <w:sz w:val="20"/>
-          <w:szCs w:val="20"/>
-        </w:rPr>
-        <w:t>double</w:t>
-      </w:r>
-      <w:r>
-        <w:rPr>
-          <w:rFonts w:ascii="Courier New" w:hAnsi="Courier New" w:cs="Courier New"/>
-          <w:noProof/>
-          <w:sz w:val="20"/>
-          <w:szCs w:val="20"/>
-        </w:rPr>
-        <w:t xml:space="preserve"> d = </w:t>
-      </w:r>
-      <w:r>
-        <w:rPr>
-          <w:rFonts w:ascii="Courier New" w:hAnsi="Courier New" w:cs="Courier New"/>
-          <w:noProof/>
-          <w:color w:val="2B91AF"/>
-          <w:sz w:val="20"/>
-          <w:szCs w:val="20"/>
-        </w:rPr>
-        <w:t>Math</w:t>
-      </w:r>
-      <w:r>
-        <w:rPr>
-          <w:rFonts w:ascii="Courier New" w:hAnsi="Courier New" w:cs="Courier New"/>
-          <w:noProof/>
-          <w:sz w:val="20"/>
-          <w:szCs w:val="20"/>
-        </w:rPr>
-        <w:t>.Abs(dx / dy - da / db);</w:t>
-      </w:r>
-    </w:p>
-    <w:p>
-      <w:pPr>
-        <w:autoSpaceDE w:val="0"/>
-        <w:autoSpaceDN w:val="0"/>
-        <w:adjustRightInd w:val="0"/>
-        <w:spacing w:after="0" w:line="240" w:lineRule="auto"/>
-        <w:rPr>
-          <w:rFonts w:ascii="Courier New" w:hAnsi="Courier New" w:cs="Courier New"/>
-          <w:noProof/>
-          <w:color w:val="008000"/>
-          <w:sz w:val="20"/>
-          <w:szCs w:val="20"/>
-        </w:rPr>
-      </w:pPr>
-      <w:r>
-        <w:rPr>
-          <w:rFonts w:ascii="Courier New" w:hAnsi="Courier New" w:cs="Courier New"/>
-          <w:noProof/>
-          <w:sz w:val="20"/>
-          <w:szCs w:val="20"/>
-        </w:rPr>
-        <w:t xml:space="preserve">        </w:t>
-      </w:r>
-      <w:r>
-        <w:rPr>
-          <w:rFonts w:ascii="Courier New" w:hAnsi="Courier New" w:cs="Courier New"/>
-          <w:noProof/>
-          <w:color w:val="008000"/>
-          <w:sz w:val="20"/>
-          <w:szCs w:val="20"/>
-        </w:rPr>
-        <w:t xml:space="preserve">//Need to round at 1e15 to avoid imprecision at 16th decimal in double </w:t>
-      </w:r>
-    </w:p>
-    <w:p>
-      <w:pPr>
-        <w:autoSpaceDE w:val="0"/>
-        <w:autoSpaceDN w:val="0"/>
-        <w:adjustRightInd w:val="0"/>
-        <w:spacing w:after="0" w:line="240" w:lineRule="auto"/>
-        <w:rPr>
-          <w:rFonts w:ascii="Courier New" w:hAnsi="Courier New" w:cs="Courier New"/>
-          <w:noProof/>
-          <w:color w:val="008000"/>
-          <w:sz w:val="20"/>
-          <w:szCs w:val="20"/>
-        </w:rPr>
-      </w:pPr>
-      <w:r>
-        <w:rPr>
-          <w:rFonts w:ascii="Courier New" w:hAnsi="Courier New" w:cs="Courier New"/>
-          <w:noProof/>
-          <w:sz w:val="20"/>
-          <w:szCs w:val="20"/>
-        </w:rPr>
-        <w:lastRenderedPageBreak/>
+      </w:pPr>
+      <w:r>
+        <w:rPr>
+          <w:rFonts w:ascii="Courier New" w:hAnsi="Courier New" w:cs="Courier New"/>
+          <w:noProof/>
+          <w:sz w:val="20"/>
+          <w:szCs w:val="20"/>
+        </w:rPr>
         <w:t xml:space="preserve">        </w:t>
       </w:r>
       <w:r>
@@ -58796,6 +58867,7 @@
         <w:rPr>
           <w:b/>
         </w:rPr>
+        <w:lastRenderedPageBreak/>
         <w:t xml:space="preserve">Add MOD if </w:t>
       </w:r>
       <w:proofErr w:type="spellStart"/>
@@ -58869,7 +58941,6 @@
           <w:sz w:val="20"/>
           <w:szCs w:val="20"/>
         </w:rPr>
-        <w:lastRenderedPageBreak/>
         <w:t xml:space="preserve">      ans--;</w:t>
       </w:r>
     </w:p>

</xml_diff>